<commit_message>
first steps in counting security bugs - distinguishing high severity bugs
</commit_message>
<xml_diff>
--- a/docs/sec_bug_description.docx
+++ b/docs/sec_bug_description.docx
@@ -39,21 +39,12 @@
         </w:rPr>
       </w:pPr>
       <w:bookmarkStart w:id="1" w:name="DMI_CONSTANT_DB_PASSWORD"/>
-      <w:proofErr w:type="spellStart"/>
-      <w:r>
-        <w:rPr>
-          <w:rFonts w:eastAsia="Times New Roman" w:cs="Times New Roman"/>
-          <w:color w:val="000000"/>
-        </w:rPr>
-        <w:t>Dm</w:t>
-      </w:r>
-      <w:proofErr w:type="spellEnd"/>
-      <w:r>
-        <w:rPr>
-          <w:rFonts w:eastAsia="Times New Roman" w:cs="Times New Roman"/>
-          <w:color w:val="000000"/>
-        </w:rPr>
-        <w:t>: Hardcoded constant database password (DMI_CONSTANT_DB_PASSWORD)</w:t>
+      <w:r>
+        <w:rPr>
+          <w:rFonts w:eastAsia="Times New Roman" w:cs="Times New Roman"/>
+          <w:color w:val="000000"/>
+        </w:rPr>
+        <w:t>Dm: Hardcoded constant database password (DMI_CONSTANT_DB_PASSWORD)</w:t>
       </w:r>
       <w:bookmarkEnd w:id="1"/>
     </w:p>
@@ -86,21 +77,12 @@
         </w:rPr>
       </w:pPr>
       <w:bookmarkStart w:id="2" w:name="DMI_EMPTY_DB_PASSWORD"/>
-      <w:proofErr w:type="spellStart"/>
-      <w:r>
-        <w:rPr>
-          <w:rFonts w:eastAsia="Times New Roman" w:cs="Times New Roman"/>
-          <w:color w:val="000000"/>
-        </w:rPr>
-        <w:t>Dm</w:t>
-      </w:r>
-      <w:proofErr w:type="spellEnd"/>
-      <w:r>
-        <w:rPr>
-          <w:rFonts w:eastAsia="Times New Roman" w:cs="Times New Roman"/>
-          <w:color w:val="000000"/>
-        </w:rPr>
-        <w:t>: Empty database password (DMI_EMPTY_DB_PASSWORD)</w:t>
+      <w:r>
+        <w:rPr>
+          <w:rFonts w:eastAsia="Times New Roman" w:cs="Times New Roman"/>
+          <w:color w:val="000000"/>
+        </w:rPr>
+        <w:t>Dm: Empty database password (DMI_EMPTY_DB_PASSWORD)</w:t>
       </w:r>
       <w:bookmarkEnd w:id="2"/>
     </w:p>
@@ -138,7 +120,21 @@
           <w:rFonts w:eastAsia="Times New Roman" w:cs="Times New Roman"/>
           <w:color w:val="000000"/>
         </w:rPr>
-        <w:t>HRS: HTTP cookie formed from untrusted input (HRS_REQUEST_PARAMETER_TO_COOKIE)</w:t>
+        <w:t xml:space="preserve">HRS: HTTP cookie formed from untrusted input </w:t>
+      </w:r>
+      <w:r>
+        <w:rPr>
+          <w:rFonts w:eastAsia="Times New Roman" w:cs="Times New Roman"/>
+          <w:color w:val="000000"/>
+        </w:rPr>
+        <w:t xml:space="preserve">– SEVERE </w:t>
+      </w:r>
+      <w:r>
+        <w:rPr>
+          <w:rFonts w:eastAsia="Times New Roman" w:cs="Times New Roman"/>
+          <w:color w:val="000000"/>
+        </w:rPr>
+        <w:t>(HRS_REQUEST_PARAMETER_TO_COOKIE)</w:t>
       </w:r>
       <w:bookmarkEnd w:id="3"/>
     </w:p>
@@ -207,41 +203,13 @@
           <w:szCs w:val="27"/>
         </w:rPr>
       </w:pPr>
-      <w:proofErr w:type="spellStart"/>
-      <w:r>
-        <w:rPr>
-          <w:color w:val="000000"/>
-          <w:sz w:val="27"/>
-          <w:szCs w:val="27"/>
-        </w:rPr>
-        <w:t>FindBugs</w:t>
-      </w:r>
-      <w:proofErr w:type="spellEnd"/>
-      <w:r>
-        <w:rPr>
-          <w:color w:val="000000"/>
-          <w:sz w:val="27"/>
-          <w:szCs w:val="27"/>
-        </w:rPr>
-        <w:t xml:space="preserve"> looks only for the most blatant, obvious cases of HTTP response splitting. If </w:t>
-      </w:r>
-      <w:proofErr w:type="spellStart"/>
-      <w:r>
-        <w:rPr>
-          <w:color w:val="000000"/>
-          <w:sz w:val="27"/>
-          <w:szCs w:val="27"/>
-        </w:rPr>
-        <w:t>FindBugs</w:t>
-      </w:r>
-      <w:proofErr w:type="spellEnd"/>
-      <w:r>
-        <w:rPr>
-          <w:color w:val="000000"/>
-          <w:sz w:val="27"/>
-          <w:szCs w:val="27"/>
-        </w:rPr>
-        <w:t xml:space="preserve"> found</w:t>
+      <w:r>
+        <w:rPr>
+          <w:color w:val="000000"/>
+          <w:sz w:val="27"/>
+          <w:szCs w:val="27"/>
+        </w:rPr>
+        <w:t>FindBugs looks only for the most blatant, obvious cases of HTTP response splitting. If FindBugs found</w:t>
       </w:r>
       <w:r>
         <w:rPr>
@@ -302,43 +270,7 @@
           <w:sz w:val="27"/>
           <w:szCs w:val="27"/>
         </w:rPr>
-        <w:t xml:space="preserve">have more </w:t>
-      </w:r>
-      <w:proofErr w:type="gramStart"/>
-      <w:r>
-        <w:rPr>
-          <w:color w:val="000000"/>
-          <w:sz w:val="27"/>
-          <w:szCs w:val="27"/>
-        </w:rPr>
-        <w:t>vulnerabilities</w:t>
-      </w:r>
-      <w:proofErr w:type="gramEnd"/>
-      <w:r>
-        <w:rPr>
-          <w:color w:val="000000"/>
-          <w:sz w:val="27"/>
-          <w:szCs w:val="27"/>
-        </w:rPr>
-        <w:t xml:space="preserve"> that </w:t>
-      </w:r>
-      <w:proofErr w:type="spellStart"/>
-      <w:r>
-        <w:rPr>
-          <w:color w:val="000000"/>
-          <w:sz w:val="27"/>
-          <w:szCs w:val="27"/>
-        </w:rPr>
-        <w:t>FindBugs</w:t>
-      </w:r>
-      <w:proofErr w:type="spellEnd"/>
-      <w:r>
-        <w:rPr>
-          <w:color w:val="000000"/>
-          <w:sz w:val="27"/>
-          <w:szCs w:val="27"/>
-        </w:rPr>
-        <w:t xml:space="preserve"> doesn't report. If you are concerned about HTTP response splitting, you should seriously consider using a commercial static analysis or pen-testing tool.</w:t>
+        <w:t>have more vulnerabilities that FindBugs doesn't report. If you are concerned about HTTP response splitting, you should seriously consider using a commercial static analysis or pen-testing tool.</w:t>
       </w:r>
     </w:p>
     <w:p>
@@ -356,7 +288,21 @@
           <w:rFonts w:eastAsia="Times New Roman" w:cs="Times New Roman"/>
           <w:color w:val="000000"/>
         </w:rPr>
-        <w:t>HRS: HTTP Response splitting vulnerability (HRS_REQUEST_PARAMETER_TO_HTTP_HEADER)</w:t>
+        <w:t xml:space="preserve">HRS: HTTP Response splitting vulnerability </w:t>
+      </w:r>
+      <w:r>
+        <w:rPr>
+          <w:rFonts w:eastAsia="Times New Roman" w:cs="Times New Roman"/>
+          <w:color w:val="000000"/>
+        </w:rPr>
+        <w:t xml:space="preserve">– SEVERE </w:t>
+      </w:r>
+      <w:r>
+        <w:rPr>
+          <w:rFonts w:eastAsia="Times New Roman" w:cs="Times New Roman"/>
+          <w:color w:val="000000"/>
+        </w:rPr>
+        <w:t>(HRS_REQUEST_PARAMETER_TO_HTTP_HEADER)</w:t>
       </w:r>
       <w:bookmarkEnd w:id="4"/>
     </w:p>
@@ -416,41 +362,13 @@
           <w:szCs w:val="27"/>
         </w:rPr>
       </w:pPr>
-      <w:proofErr w:type="spellStart"/>
-      <w:r>
-        <w:rPr>
-          <w:color w:val="000000"/>
-          <w:sz w:val="27"/>
-          <w:szCs w:val="27"/>
-        </w:rPr>
-        <w:t>FindBugs</w:t>
-      </w:r>
-      <w:proofErr w:type="spellEnd"/>
-      <w:r>
-        <w:rPr>
-          <w:color w:val="000000"/>
-          <w:sz w:val="27"/>
-          <w:szCs w:val="27"/>
-        </w:rPr>
-        <w:t xml:space="preserve"> looks only for the most blatant, obvious cases of HTTP response splitting. If </w:t>
-      </w:r>
-      <w:proofErr w:type="spellStart"/>
-      <w:r>
-        <w:rPr>
-          <w:color w:val="000000"/>
-          <w:sz w:val="27"/>
-          <w:szCs w:val="27"/>
-        </w:rPr>
-        <w:t>FindBugs</w:t>
-      </w:r>
-      <w:proofErr w:type="spellEnd"/>
-      <w:r>
-        <w:rPr>
-          <w:color w:val="000000"/>
-          <w:sz w:val="27"/>
-          <w:szCs w:val="27"/>
-        </w:rPr>
-        <w:t xml:space="preserve"> found</w:t>
+      <w:r>
+        <w:rPr>
+          <w:color w:val="000000"/>
+          <w:sz w:val="27"/>
+          <w:szCs w:val="27"/>
+        </w:rPr>
+        <w:t>FindBugs looks only for the most blatant, obvious cases of HTTP response splitting. If FindBugs found</w:t>
       </w:r>
       <w:r>
         <w:rPr>
@@ -511,43 +429,7 @@
           <w:sz w:val="27"/>
           <w:szCs w:val="27"/>
         </w:rPr>
-        <w:t xml:space="preserve">have more </w:t>
-      </w:r>
-      <w:proofErr w:type="gramStart"/>
-      <w:r>
-        <w:rPr>
-          <w:color w:val="000000"/>
-          <w:sz w:val="27"/>
-          <w:szCs w:val="27"/>
-        </w:rPr>
-        <w:t>vulnerabilities</w:t>
-      </w:r>
-      <w:proofErr w:type="gramEnd"/>
-      <w:r>
-        <w:rPr>
-          <w:color w:val="000000"/>
-          <w:sz w:val="27"/>
-          <w:szCs w:val="27"/>
-        </w:rPr>
-        <w:t xml:space="preserve"> that </w:t>
-      </w:r>
-      <w:proofErr w:type="spellStart"/>
-      <w:r>
-        <w:rPr>
-          <w:color w:val="000000"/>
-          <w:sz w:val="27"/>
-          <w:szCs w:val="27"/>
-        </w:rPr>
-        <w:t>FindBugs</w:t>
-      </w:r>
-      <w:proofErr w:type="spellEnd"/>
-      <w:r>
-        <w:rPr>
-          <w:color w:val="000000"/>
-          <w:sz w:val="27"/>
-          <w:szCs w:val="27"/>
-        </w:rPr>
-        <w:t xml:space="preserve"> doesn't report. If you are concerned about HTTP response splitting, you should seriously consider using a commercial static analysis or pen-testing tool.</w:t>
+        <w:t>have more vulnerabilities that FindBugs doesn't report. If you are concerned about HTTP response splitting, you should seriously consider using a commercial static analysis or pen-testing tool.</w:t>
       </w:r>
     </w:p>
     <w:p>
@@ -565,7 +447,21 @@
           <w:rFonts w:eastAsia="Times New Roman" w:cs="Times New Roman"/>
           <w:color w:val="000000"/>
         </w:rPr>
-        <w:t>PT: Absolute path traversal in servlet (PT_ABSOLUTE_PATH_TRAVERSAL)</w:t>
+        <w:t xml:space="preserve">PT: Absolute path traversal in servlet </w:t>
+      </w:r>
+      <w:r>
+        <w:rPr>
+          <w:rFonts w:eastAsia="Times New Roman" w:cs="Times New Roman"/>
+          <w:color w:val="000000"/>
+        </w:rPr>
+        <w:t xml:space="preserve">– SEVERE </w:t>
+      </w:r>
+      <w:r>
+        <w:rPr>
+          <w:rFonts w:eastAsia="Times New Roman" w:cs="Times New Roman"/>
+          <w:color w:val="000000"/>
+        </w:rPr>
+        <w:t>(PT_ABSOLUTE_PATH_TRAVERSAL)</w:t>
       </w:r>
       <w:bookmarkEnd w:id="5"/>
     </w:p>
@@ -635,41 +531,13 @@
           <w:szCs w:val="27"/>
         </w:rPr>
       </w:pPr>
-      <w:proofErr w:type="spellStart"/>
-      <w:r>
-        <w:rPr>
-          <w:color w:val="000000"/>
-          <w:sz w:val="27"/>
-          <w:szCs w:val="27"/>
-        </w:rPr>
-        <w:t>FindBugs</w:t>
-      </w:r>
-      <w:proofErr w:type="spellEnd"/>
-      <w:r>
-        <w:rPr>
-          <w:color w:val="000000"/>
-          <w:sz w:val="27"/>
-          <w:szCs w:val="27"/>
-        </w:rPr>
-        <w:t xml:space="preserve"> looks only for the most blatant, obvious cases of absolute path traversal. If </w:t>
-      </w:r>
-      <w:proofErr w:type="spellStart"/>
-      <w:r>
-        <w:rPr>
-          <w:color w:val="000000"/>
-          <w:sz w:val="27"/>
-          <w:szCs w:val="27"/>
-        </w:rPr>
-        <w:t>FindBugs</w:t>
-      </w:r>
-      <w:proofErr w:type="spellEnd"/>
-      <w:r>
-        <w:rPr>
-          <w:color w:val="000000"/>
-          <w:sz w:val="27"/>
-          <w:szCs w:val="27"/>
-        </w:rPr>
-        <w:t xml:space="preserve"> found</w:t>
+      <w:r>
+        <w:rPr>
+          <w:color w:val="000000"/>
+          <w:sz w:val="27"/>
+          <w:szCs w:val="27"/>
+        </w:rPr>
+        <w:t>FindBugs looks only for the most blatant, obvious cases of absolute path traversal. If FindBugs found</w:t>
       </w:r>
       <w:r>
         <w:rPr>
@@ -730,43 +598,7 @@
           <w:sz w:val="27"/>
           <w:szCs w:val="27"/>
         </w:rPr>
-        <w:t xml:space="preserve">have more </w:t>
-      </w:r>
-      <w:proofErr w:type="gramStart"/>
-      <w:r>
-        <w:rPr>
-          <w:color w:val="000000"/>
-          <w:sz w:val="27"/>
-          <w:szCs w:val="27"/>
-        </w:rPr>
-        <w:t>vulnerabilities</w:t>
-      </w:r>
-      <w:proofErr w:type="gramEnd"/>
-      <w:r>
-        <w:rPr>
-          <w:color w:val="000000"/>
-          <w:sz w:val="27"/>
-          <w:szCs w:val="27"/>
-        </w:rPr>
-        <w:t xml:space="preserve"> that </w:t>
-      </w:r>
-      <w:proofErr w:type="spellStart"/>
-      <w:r>
-        <w:rPr>
-          <w:color w:val="000000"/>
-          <w:sz w:val="27"/>
-          <w:szCs w:val="27"/>
-        </w:rPr>
-        <w:t>FindBugs</w:t>
-      </w:r>
-      <w:proofErr w:type="spellEnd"/>
-      <w:r>
-        <w:rPr>
-          <w:color w:val="000000"/>
-          <w:sz w:val="27"/>
-          <w:szCs w:val="27"/>
-        </w:rPr>
-        <w:t xml:space="preserve"> doesn't report. If you are concerned about absolute path traversal, you should seriously consider using a commercial static analysis or pen-testing tool.</w:t>
+        <w:t>have more vulnerabilities that FindBugs doesn't report. If you are concerned about absolute path traversal, you should seriously consider using a commercial static analysis or pen-testing tool.</w:t>
       </w:r>
     </w:p>
     <w:p>
@@ -784,7 +616,21 @@
           <w:rFonts w:eastAsia="Times New Roman" w:cs="Times New Roman"/>
           <w:color w:val="000000"/>
         </w:rPr>
-        <w:t>PT: Relative path traversal in servlet (PT_RELATIVE_PATH_TRAVERSAL)</w:t>
+        <w:t xml:space="preserve">PT: Relative path traversal in servlet </w:t>
+      </w:r>
+      <w:r>
+        <w:rPr>
+          <w:rFonts w:eastAsia="Times New Roman" w:cs="Times New Roman"/>
+          <w:color w:val="000000"/>
+        </w:rPr>
+        <w:t xml:space="preserve">– SEVERE </w:t>
+      </w:r>
+      <w:r>
+        <w:rPr>
+          <w:rFonts w:eastAsia="Times New Roman" w:cs="Times New Roman"/>
+          <w:color w:val="000000"/>
+        </w:rPr>
+        <w:t>(PT_RELATIVE_PATH_TRAVERSAL)</w:t>
       </w:r>
       <w:bookmarkEnd w:id="6"/>
     </w:p>
@@ -804,25 +650,7 @@
           <w:sz w:val="27"/>
           <w:szCs w:val="27"/>
         </w:rPr>
-        <w:t>The software uses an HTTP request parameter to construct a pathname that should be within a restricted directory, but it does not properly neutralize sequences such as "</w:t>
-      </w:r>
-      <w:proofErr w:type="gramStart"/>
-      <w:r>
-        <w:rPr>
-          <w:color w:val="000000"/>
-          <w:sz w:val="27"/>
-          <w:szCs w:val="27"/>
-        </w:rPr>
-        <w:t>..</w:t>
-      </w:r>
-      <w:proofErr w:type="gramEnd"/>
-      <w:r>
-        <w:rPr>
-          <w:color w:val="000000"/>
-          <w:sz w:val="27"/>
-          <w:szCs w:val="27"/>
-        </w:rPr>
-        <w:t>" that can resolve to a location that is outside of that directory. See</w:t>
+        <w:t>The software uses an HTTP request parameter to construct a pathname that should be within a restricted directory, but it does not properly neutralize sequences such as ".." that can resolve to a location that is outside of that directory. See</w:t>
       </w:r>
       <w:r>
         <w:rPr>
@@ -871,41 +699,13 @@
           <w:szCs w:val="27"/>
         </w:rPr>
       </w:pPr>
-      <w:proofErr w:type="spellStart"/>
-      <w:r>
-        <w:rPr>
-          <w:color w:val="000000"/>
-          <w:sz w:val="27"/>
-          <w:szCs w:val="27"/>
-        </w:rPr>
-        <w:t>FindBugs</w:t>
-      </w:r>
-      <w:proofErr w:type="spellEnd"/>
-      <w:r>
-        <w:rPr>
-          <w:color w:val="000000"/>
-          <w:sz w:val="27"/>
-          <w:szCs w:val="27"/>
-        </w:rPr>
-        <w:t xml:space="preserve"> looks only for the most blatant, obvious cases of relative path traversal. If </w:t>
-      </w:r>
-      <w:proofErr w:type="spellStart"/>
-      <w:r>
-        <w:rPr>
-          <w:color w:val="000000"/>
-          <w:sz w:val="27"/>
-          <w:szCs w:val="27"/>
-        </w:rPr>
-        <w:t>FindBugs</w:t>
-      </w:r>
-      <w:proofErr w:type="spellEnd"/>
-      <w:r>
-        <w:rPr>
-          <w:color w:val="000000"/>
-          <w:sz w:val="27"/>
-          <w:szCs w:val="27"/>
-        </w:rPr>
-        <w:t xml:space="preserve"> found</w:t>
+      <w:r>
+        <w:rPr>
+          <w:color w:val="000000"/>
+          <w:sz w:val="27"/>
+          <w:szCs w:val="27"/>
+        </w:rPr>
+        <w:t>FindBugs looks only for the most blatant, obvious cases of relative path traversal. If FindBugs found</w:t>
       </w:r>
       <w:r>
         <w:rPr>
@@ -966,43 +766,7 @@
           <w:sz w:val="27"/>
           <w:szCs w:val="27"/>
         </w:rPr>
-        <w:t xml:space="preserve">have more </w:t>
-      </w:r>
-      <w:proofErr w:type="gramStart"/>
-      <w:r>
-        <w:rPr>
-          <w:color w:val="000000"/>
-          <w:sz w:val="27"/>
-          <w:szCs w:val="27"/>
-        </w:rPr>
-        <w:t>vulnerabilities</w:t>
-      </w:r>
-      <w:proofErr w:type="gramEnd"/>
-      <w:r>
-        <w:rPr>
-          <w:color w:val="000000"/>
-          <w:sz w:val="27"/>
-          <w:szCs w:val="27"/>
-        </w:rPr>
-        <w:t xml:space="preserve"> that </w:t>
-      </w:r>
-      <w:proofErr w:type="spellStart"/>
-      <w:r>
-        <w:rPr>
-          <w:color w:val="000000"/>
-          <w:sz w:val="27"/>
-          <w:szCs w:val="27"/>
-        </w:rPr>
-        <w:t>FindBugs</w:t>
-      </w:r>
-      <w:proofErr w:type="spellEnd"/>
-      <w:r>
-        <w:rPr>
-          <w:color w:val="000000"/>
-          <w:sz w:val="27"/>
-          <w:szCs w:val="27"/>
-        </w:rPr>
-        <w:t xml:space="preserve"> doesn't report. If you are concerned about relative path traversal, you should seriously consider using a commercial static analysis or pen-testing tool.</w:t>
+        <w:t>have more vulnerabilities that FindBugs doesn't report. If you are concerned about relative path traversal, you should seriously consider using a commercial static analysis or pen-testing tool.</w:t>
       </w:r>
     </w:p>
     <w:p>
@@ -1020,23 +784,21 @@
           <w:rFonts w:eastAsia="Times New Roman" w:cs="Times New Roman"/>
           <w:color w:val="000000"/>
         </w:rPr>
-        <w:t xml:space="preserve">SQL: </w:t>
-      </w:r>
-      <w:proofErr w:type="spellStart"/>
-      <w:r>
-        <w:rPr>
-          <w:rFonts w:eastAsia="Times New Roman" w:cs="Times New Roman"/>
-          <w:color w:val="000000"/>
-        </w:rPr>
-        <w:t>Nonconstant</w:t>
-      </w:r>
-      <w:proofErr w:type="spellEnd"/>
-      <w:r>
-        <w:rPr>
-          <w:rFonts w:eastAsia="Times New Roman" w:cs="Times New Roman"/>
-          <w:color w:val="000000"/>
-        </w:rPr>
-        <w:t xml:space="preserve"> string passed to execute method on an SQL statement (SQL_NONCONSTANT_STRING_PASSED_TO_EXECUTE)</w:t>
+        <w:t xml:space="preserve">SQL: Nonconstant string passed to execute method on an SQL statement </w:t>
+      </w:r>
+      <w:r>
+        <w:rPr>
+          <w:rFonts w:eastAsia="Times New Roman" w:cs="Times New Roman"/>
+          <w:color w:val="000000"/>
+        </w:rPr>
+        <w:t xml:space="preserve">– SEVERE </w:t>
+      </w:r>
+      <w:r>
+        <w:rPr>
+          <w:rFonts w:eastAsia="Times New Roman" w:cs="Times New Roman"/>
+          <w:color w:val="000000"/>
+        </w:rPr>
+        <w:t>(SQL_NONCONSTANT_STRING_PASSED_TO_EXECUTE)</w:t>
       </w:r>
       <w:bookmarkEnd w:id="7"/>
     </w:p>
@@ -1074,23 +836,21 @@
           <w:rFonts w:eastAsia="Times New Roman" w:cs="Times New Roman"/>
           <w:color w:val="000000"/>
         </w:rPr>
-        <w:t xml:space="preserve">SQL: A prepared statement is generated from a </w:t>
-      </w:r>
-      <w:proofErr w:type="spellStart"/>
-      <w:r>
-        <w:rPr>
-          <w:rFonts w:eastAsia="Times New Roman" w:cs="Times New Roman"/>
-          <w:color w:val="000000"/>
-        </w:rPr>
-        <w:t>nonconstant</w:t>
-      </w:r>
-      <w:proofErr w:type="spellEnd"/>
-      <w:r>
-        <w:rPr>
-          <w:rFonts w:eastAsia="Times New Roman" w:cs="Times New Roman"/>
-          <w:color w:val="000000"/>
-        </w:rPr>
-        <w:t xml:space="preserve"> String (SQL_PREPARED_STATEMENT_GENERATED_FROM_NONCONSTANT_STRING)</w:t>
+        <w:t>SQL: A prepared statement is generated from a nonconstant String</w:t>
+      </w:r>
+      <w:r>
+        <w:rPr>
+          <w:rFonts w:eastAsia="Times New Roman" w:cs="Times New Roman"/>
+          <w:color w:val="000000"/>
+        </w:rPr>
+        <w:t xml:space="preserve"> – SEVERE </w:t>
+      </w:r>
+      <w:r>
+        <w:rPr>
+          <w:rFonts w:eastAsia="Times New Roman" w:cs="Times New Roman"/>
+          <w:color w:val="000000"/>
+        </w:rPr>
+        <w:t xml:space="preserve"> (SQL_PREPARED_STATEMENT_GENERATED_FROM_NONCONSTANT_STRING)</w:t>
       </w:r>
       <w:bookmarkEnd w:id="8"/>
     </w:p>
@@ -1110,25 +870,7 @@
           <w:sz w:val="27"/>
           <w:szCs w:val="27"/>
         </w:rPr>
-        <w:t xml:space="preserve">The code creates an SQL prepared statement from a </w:t>
-      </w:r>
-      <w:proofErr w:type="spellStart"/>
-      <w:r>
-        <w:rPr>
-          <w:color w:val="000000"/>
-          <w:sz w:val="27"/>
-          <w:szCs w:val="27"/>
-        </w:rPr>
-        <w:t>nonconstant</w:t>
-      </w:r>
-      <w:proofErr w:type="spellEnd"/>
-      <w:r>
-        <w:rPr>
-          <w:color w:val="000000"/>
-          <w:sz w:val="27"/>
-          <w:szCs w:val="27"/>
-        </w:rPr>
-        <w:t xml:space="preserve"> String. If unchecked, tainted data from a user is used in building this String, SQL injection could be used to make the prepared statement do something unexpected and undesirable.</w:t>
+        <w:t>The code creates an SQL prepared statement from a nonconstant String. If unchecked, tainted data from a user is used in building this String, SQL injection could be used to make the prepared statement do something unexpected and undesirable.</w:t>
       </w:r>
     </w:p>
     <w:p>
@@ -1146,7 +888,21 @@
           <w:rFonts w:eastAsia="Times New Roman" w:cs="Times New Roman"/>
           <w:color w:val="000000"/>
         </w:rPr>
-        <w:t>XSS: JSP reflected cross site scripting vulnerability (XSS_REQUEST_PARAMETER_TO_JSP_WRITER)</w:t>
+        <w:t xml:space="preserve">XSS: JSP reflected cross site scripting vulnerability </w:t>
+      </w:r>
+      <w:r>
+        <w:rPr>
+          <w:rFonts w:eastAsia="Times New Roman" w:cs="Times New Roman"/>
+          <w:color w:val="000000"/>
+        </w:rPr>
+        <w:t xml:space="preserve">– SEVERE </w:t>
+      </w:r>
+      <w:r>
+        <w:rPr>
+          <w:rFonts w:eastAsia="Times New Roman" w:cs="Times New Roman"/>
+          <w:color w:val="000000"/>
+        </w:rPr>
+        <w:t>(XSS_REQUEST_PARAMETER_TO_JSP_WRITER)</w:t>
       </w:r>
       <w:bookmarkEnd w:id="9"/>
     </w:p>
@@ -1166,25 +922,7 @@
           <w:sz w:val="27"/>
           <w:szCs w:val="27"/>
         </w:rPr>
-        <w:t xml:space="preserve">This code directly writes an HTTP parameter to JSP output, which allows for a </w:t>
-      </w:r>
-      <w:proofErr w:type="gramStart"/>
-      <w:r>
-        <w:rPr>
-          <w:color w:val="000000"/>
-          <w:sz w:val="27"/>
-          <w:szCs w:val="27"/>
-        </w:rPr>
-        <w:t>cross site</w:t>
-      </w:r>
-      <w:proofErr w:type="gramEnd"/>
-      <w:r>
-        <w:rPr>
-          <w:color w:val="000000"/>
-          <w:sz w:val="27"/>
-          <w:szCs w:val="27"/>
-        </w:rPr>
-        <w:t xml:space="preserve"> scripting vulnerability. See</w:t>
+        <w:t>This code directly writes an HTTP parameter to JSP output, which allows for a cross site scripting vulnerability. See</w:t>
       </w:r>
       <w:r>
         <w:rPr>
@@ -1233,59 +971,13 @@
           <w:szCs w:val="27"/>
         </w:rPr>
       </w:pPr>
-      <w:proofErr w:type="spellStart"/>
-      <w:r>
-        <w:rPr>
-          <w:color w:val="000000"/>
-          <w:sz w:val="27"/>
-          <w:szCs w:val="27"/>
-        </w:rPr>
-        <w:t>FindBugs</w:t>
-      </w:r>
-      <w:proofErr w:type="spellEnd"/>
-      <w:r>
-        <w:rPr>
-          <w:color w:val="000000"/>
-          <w:sz w:val="27"/>
-          <w:szCs w:val="27"/>
-        </w:rPr>
-        <w:t xml:space="preserve"> looks only for the most blatant, obvious cases of </w:t>
-      </w:r>
-      <w:proofErr w:type="gramStart"/>
-      <w:r>
-        <w:rPr>
-          <w:color w:val="000000"/>
-          <w:sz w:val="27"/>
-          <w:szCs w:val="27"/>
-        </w:rPr>
-        <w:t>cross site</w:t>
-      </w:r>
-      <w:proofErr w:type="gramEnd"/>
-      <w:r>
-        <w:rPr>
-          <w:color w:val="000000"/>
-          <w:sz w:val="27"/>
-          <w:szCs w:val="27"/>
-        </w:rPr>
-        <w:t xml:space="preserve"> scripting. If </w:t>
-      </w:r>
-      <w:proofErr w:type="spellStart"/>
-      <w:r>
-        <w:rPr>
-          <w:color w:val="000000"/>
-          <w:sz w:val="27"/>
-          <w:szCs w:val="27"/>
-        </w:rPr>
-        <w:t>FindBugs</w:t>
-      </w:r>
-      <w:proofErr w:type="spellEnd"/>
-      <w:r>
-        <w:rPr>
-          <w:color w:val="000000"/>
-          <w:sz w:val="27"/>
-          <w:szCs w:val="27"/>
-        </w:rPr>
-        <w:t xml:space="preserve"> found</w:t>
+      <w:r>
+        <w:rPr>
+          <w:color w:val="000000"/>
+          <w:sz w:val="27"/>
+          <w:szCs w:val="27"/>
+        </w:rPr>
+        <w:t>FindBugs looks only for the most blatant, obvious cases of cross site scripting. If FindBugs found</w:t>
       </w:r>
       <w:r>
         <w:rPr>
@@ -1346,61 +1038,7 @@
           <w:sz w:val="27"/>
           <w:szCs w:val="27"/>
         </w:rPr>
-        <w:t xml:space="preserve">have more </w:t>
-      </w:r>
-      <w:proofErr w:type="gramStart"/>
-      <w:r>
-        <w:rPr>
-          <w:color w:val="000000"/>
-          <w:sz w:val="27"/>
-          <w:szCs w:val="27"/>
-        </w:rPr>
-        <w:t>cross site</w:t>
-      </w:r>
-      <w:proofErr w:type="gramEnd"/>
-      <w:r>
-        <w:rPr>
-          <w:color w:val="000000"/>
-          <w:sz w:val="27"/>
-          <w:szCs w:val="27"/>
-        </w:rPr>
-        <w:t xml:space="preserve"> scripting vulnerabilities that </w:t>
-      </w:r>
-      <w:proofErr w:type="spellStart"/>
-      <w:r>
-        <w:rPr>
-          <w:color w:val="000000"/>
-          <w:sz w:val="27"/>
-          <w:szCs w:val="27"/>
-        </w:rPr>
-        <w:t>FindBugs</w:t>
-      </w:r>
-      <w:proofErr w:type="spellEnd"/>
-      <w:r>
-        <w:rPr>
-          <w:color w:val="000000"/>
-          <w:sz w:val="27"/>
-          <w:szCs w:val="27"/>
-        </w:rPr>
-        <w:t xml:space="preserve"> doesn't report. If you are concerned about </w:t>
-      </w:r>
-      <w:proofErr w:type="gramStart"/>
-      <w:r>
-        <w:rPr>
-          <w:color w:val="000000"/>
-          <w:sz w:val="27"/>
-          <w:szCs w:val="27"/>
-        </w:rPr>
-        <w:t>cross site</w:t>
-      </w:r>
-      <w:proofErr w:type="gramEnd"/>
-      <w:r>
-        <w:rPr>
-          <w:color w:val="000000"/>
-          <w:sz w:val="27"/>
-          <w:szCs w:val="27"/>
-        </w:rPr>
-        <w:t xml:space="preserve"> scripting, you should seriously consider using a commercial static analysis or pen-testing tool.</w:t>
+        <w:t>have more cross site scripting vulnerabilities that FindBugs doesn't report. If you are concerned about cross site scripting, you should seriously consider using a commercial static analysis or pen-testing tool.</w:t>
       </w:r>
     </w:p>
     <w:p>
@@ -1418,7 +1056,21 @@
           <w:rFonts w:eastAsia="Times New Roman" w:cs="Times New Roman"/>
           <w:color w:val="000000"/>
         </w:rPr>
-        <w:t>XSS: Servlet reflected cross site scripting vulnerability in error page (XSS_REQUEST_PARAMETER_TO_SEND_ERROR)</w:t>
+        <w:t>XSS: Servlet reflected cross site scripting vulnerability in error page</w:t>
+      </w:r>
+      <w:r>
+        <w:rPr>
+          <w:rFonts w:eastAsia="Times New Roman" w:cs="Times New Roman"/>
+          <w:color w:val="000000"/>
+        </w:rPr>
+        <w:t xml:space="preserve"> - SEVERE</w:t>
+      </w:r>
+      <w:r>
+        <w:rPr>
+          <w:rFonts w:eastAsia="Times New Roman" w:cs="Times New Roman"/>
+          <w:color w:val="000000"/>
+        </w:rPr>
+        <w:t xml:space="preserve"> (XSS_REQUEST_PARAMETER_TO_SEND_ERROR)</w:t>
       </w:r>
       <w:bookmarkEnd w:id="10"/>
     </w:p>
@@ -1438,43 +1090,7 @@
           <w:sz w:val="27"/>
           <w:szCs w:val="27"/>
         </w:rPr>
-        <w:t xml:space="preserve">This code directly writes an HTTP parameter to a Server error page (using </w:t>
-      </w:r>
-      <w:proofErr w:type="spellStart"/>
-      <w:r>
-        <w:rPr>
-          <w:color w:val="000000"/>
-          <w:sz w:val="27"/>
-          <w:szCs w:val="27"/>
-        </w:rPr>
-        <w:t>HttpServletResponse.sendError</w:t>
-      </w:r>
-      <w:proofErr w:type="spellEnd"/>
-      <w:r>
-        <w:rPr>
-          <w:color w:val="000000"/>
-          <w:sz w:val="27"/>
-          <w:szCs w:val="27"/>
-        </w:rPr>
-        <w:t xml:space="preserve">). Echoing this untrusted input allows for a reflected </w:t>
-      </w:r>
-      <w:proofErr w:type="gramStart"/>
-      <w:r>
-        <w:rPr>
-          <w:color w:val="000000"/>
-          <w:sz w:val="27"/>
-          <w:szCs w:val="27"/>
-        </w:rPr>
-        <w:t>cross site</w:t>
-      </w:r>
-      <w:proofErr w:type="gramEnd"/>
-      <w:r>
-        <w:rPr>
-          <w:color w:val="000000"/>
-          <w:sz w:val="27"/>
-          <w:szCs w:val="27"/>
-        </w:rPr>
-        <w:t xml:space="preserve"> scripting vulnerability. See</w:t>
+        <w:t>This code directly writes an HTTP parameter to a Server error page (using HttpServletResponse.sendError). Echoing this untrusted input allows for a reflected cross site scripting vulnerability. See</w:t>
       </w:r>
       <w:r>
         <w:rPr>
@@ -1523,59 +1139,13 @@
           <w:szCs w:val="27"/>
         </w:rPr>
       </w:pPr>
-      <w:proofErr w:type="spellStart"/>
-      <w:r>
-        <w:rPr>
-          <w:color w:val="000000"/>
-          <w:sz w:val="27"/>
-          <w:szCs w:val="27"/>
-        </w:rPr>
-        <w:t>FindBugs</w:t>
-      </w:r>
-      <w:proofErr w:type="spellEnd"/>
-      <w:r>
-        <w:rPr>
-          <w:color w:val="000000"/>
-          <w:sz w:val="27"/>
-          <w:szCs w:val="27"/>
-        </w:rPr>
-        <w:t xml:space="preserve"> looks only for the most blatant, obvious cases of </w:t>
-      </w:r>
-      <w:proofErr w:type="gramStart"/>
-      <w:r>
-        <w:rPr>
-          <w:color w:val="000000"/>
-          <w:sz w:val="27"/>
-          <w:szCs w:val="27"/>
-        </w:rPr>
-        <w:t>cross site</w:t>
-      </w:r>
-      <w:proofErr w:type="gramEnd"/>
-      <w:r>
-        <w:rPr>
-          <w:color w:val="000000"/>
-          <w:sz w:val="27"/>
-          <w:szCs w:val="27"/>
-        </w:rPr>
-        <w:t xml:space="preserve"> scripting. If </w:t>
-      </w:r>
-      <w:proofErr w:type="spellStart"/>
-      <w:r>
-        <w:rPr>
-          <w:color w:val="000000"/>
-          <w:sz w:val="27"/>
-          <w:szCs w:val="27"/>
-        </w:rPr>
-        <w:t>FindBugs</w:t>
-      </w:r>
-      <w:proofErr w:type="spellEnd"/>
-      <w:r>
-        <w:rPr>
-          <w:color w:val="000000"/>
-          <w:sz w:val="27"/>
-          <w:szCs w:val="27"/>
-        </w:rPr>
-        <w:t xml:space="preserve"> found</w:t>
+      <w:r>
+        <w:rPr>
+          <w:color w:val="000000"/>
+          <w:sz w:val="27"/>
+          <w:szCs w:val="27"/>
+        </w:rPr>
+        <w:t>FindBugs looks only for the most blatant, obvious cases of cross site scripting. If FindBugs found</w:t>
       </w:r>
       <w:r>
         <w:rPr>
@@ -1636,61 +1206,7 @@
           <w:sz w:val="27"/>
           <w:szCs w:val="27"/>
         </w:rPr>
-        <w:t xml:space="preserve">have more </w:t>
-      </w:r>
-      <w:proofErr w:type="gramStart"/>
-      <w:r>
-        <w:rPr>
-          <w:color w:val="000000"/>
-          <w:sz w:val="27"/>
-          <w:szCs w:val="27"/>
-        </w:rPr>
-        <w:t>cross site</w:t>
-      </w:r>
-      <w:proofErr w:type="gramEnd"/>
-      <w:r>
-        <w:rPr>
-          <w:color w:val="000000"/>
-          <w:sz w:val="27"/>
-          <w:szCs w:val="27"/>
-        </w:rPr>
-        <w:t xml:space="preserve"> scripting vulnerabilities that </w:t>
-      </w:r>
-      <w:proofErr w:type="spellStart"/>
-      <w:r>
-        <w:rPr>
-          <w:color w:val="000000"/>
-          <w:sz w:val="27"/>
-          <w:szCs w:val="27"/>
-        </w:rPr>
-        <w:t>FindBugs</w:t>
-      </w:r>
-      <w:proofErr w:type="spellEnd"/>
-      <w:r>
-        <w:rPr>
-          <w:color w:val="000000"/>
-          <w:sz w:val="27"/>
-          <w:szCs w:val="27"/>
-        </w:rPr>
-        <w:t xml:space="preserve"> doesn't report. If you are concerned about </w:t>
-      </w:r>
-      <w:proofErr w:type="gramStart"/>
-      <w:r>
-        <w:rPr>
-          <w:color w:val="000000"/>
-          <w:sz w:val="27"/>
-          <w:szCs w:val="27"/>
-        </w:rPr>
-        <w:t>cross site</w:t>
-      </w:r>
-      <w:proofErr w:type="gramEnd"/>
-      <w:r>
-        <w:rPr>
-          <w:color w:val="000000"/>
-          <w:sz w:val="27"/>
-          <w:szCs w:val="27"/>
-        </w:rPr>
-        <w:t xml:space="preserve"> scripting, you should seriously consider using a commercial static analysis or pen-testing tool.</w:t>
+        <w:t>have more cross site scripting vulnerabilities that FindBugs doesn't report. If you are concerned about cross site scripting, you should seriously consider using a commercial static analysis or pen-testing tool.</w:t>
       </w:r>
     </w:p>
     <w:p>
@@ -1708,7 +1224,21 @@
           <w:rFonts w:eastAsia="Times New Roman" w:cs="Times New Roman"/>
           <w:color w:val="000000"/>
         </w:rPr>
-        <w:t>XSS: Servlet reflected cross site scripting vulnerability (XSS_REQUEST_PARAMETER_TO_SERVLET_WRITER)</w:t>
+        <w:t xml:space="preserve">XSS: Servlet reflected cross site scripting vulnerability </w:t>
+      </w:r>
+      <w:r>
+        <w:rPr>
+          <w:rFonts w:eastAsia="Times New Roman" w:cs="Times New Roman"/>
+          <w:color w:val="000000"/>
+        </w:rPr>
+        <w:t xml:space="preserve">– SEVERE </w:t>
+      </w:r>
+      <w:r>
+        <w:rPr>
+          <w:rFonts w:eastAsia="Times New Roman" w:cs="Times New Roman"/>
+          <w:color w:val="000000"/>
+        </w:rPr>
+        <w:t>(XSS_REQUEST_PARAMETER_TO_SERVLET_WRITER)</w:t>
       </w:r>
       <w:bookmarkEnd w:id="11"/>
     </w:p>
@@ -1728,25 +1258,7 @@
           <w:sz w:val="27"/>
           <w:szCs w:val="27"/>
         </w:rPr>
-        <w:t xml:space="preserve">This code directly writes an HTTP parameter to Servlet output, which allows for a reflected </w:t>
-      </w:r>
-      <w:proofErr w:type="gramStart"/>
-      <w:r>
-        <w:rPr>
-          <w:color w:val="000000"/>
-          <w:sz w:val="27"/>
-          <w:szCs w:val="27"/>
-        </w:rPr>
-        <w:t>cross site</w:t>
-      </w:r>
-      <w:proofErr w:type="gramEnd"/>
-      <w:r>
-        <w:rPr>
-          <w:color w:val="000000"/>
-          <w:sz w:val="27"/>
-          <w:szCs w:val="27"/>
-        </w:rPr>
-        <w:t xml:space="preserve"> scripting vulnerability. See</w:t>
+        <w:t>This code directly writes an HTTP parameter to Servlet output, which allows for a reflected cross site scripting vulnerability. See</w:t>
       </w:r>
       <w:r>
         <w:rPr>
@@ -1786,59 +1298,13 @@
           <w:szCs w:val="27"/>
         </w:rPr>
       </w:pPr>
-      <w:proofErr w:type="spellStart"/>
-      <w:r>
-        <w:rPr>
-          <w:color w:val="000000"/>
-          <w:sz w:val="27"/>
-          <w:szCs w:val="27"/>
-        </w:rPr>
-        <w:t>FindBugs</w:t>
-      </w:r>
-      <w:proofErr w:type="spellEnd"/>
-      <w:r>
-        <w:rPr>
-          <w:color w:val="000000"/>
-          <w:sz w:val="27"/>
-          <w:szCs w:val="27"/>
-        </w:rPr>
-        <w:t xml:space="preserve"> looks only for the most blatant, obvious cases of </w:t>
-      </w:r>
-      <w:proofErr w:type="gramStart"/>
-      <w:r>
-        <w:rPr>
-          <w:color w:val="000000"/>
-          <w:sz w:val="27"/>
-          <w:szCs w:val="27"/>
-        </w:rPr>
-        <w:t>cross site</w:t>
-      </w:r>
-      <w:proofErr w:type="gramEnd"/>
-      <w:r>
-        <w:rPr>
-          <w:color w:val="000000"/>
-          <w:sz w:val="27"/>
-          <w:szCs w:val="27"/>
-        </w:rPr>
-        <w:t xml:space="preserve"> scripting. If </w:t>
-      </w:r>
-      <w:proofErr w:type="spellStart"/>
-      <w:r>
-        <w:rPr>
-          <w:color w:val="000000"/>
-          <w:sz w:val="27"/>
-          <w:szCs w:val="27"/>
-        </w:rPr>
-        <w:t>FindBugs</w:t>
-      </w:r>
-      <w:proofErr w:type="spellEnd"/>
-      <w:r>
-        <w:rPr>
-          <w:color w:val="000000"/>
-          <w:sz w:val="27"/>
-          <w:szCs w:val="27"/>
-        </w:rPr>
-        <w:t xml:space="preserve"> found</w:t>
+      <w:r>
+        <w:rPr>
+          <w:color w:val="000000"/>
+          <w:sz w:val="27"/>
+          <w:szCs w:val="27"/>
+        </w:rPr>
+        <w:t>FindBugs looks only for the most blatant, obvious cases of cross site scripting. If FindBugs found</w:t>
       </w:r>
       <w:r>
         <w:rPr>
@@ -1899,61 +1365,7 @@
           <w:sz w:val="27"/>
           <w:szCs w:val="27"/>
         </w:rPr>
-        <w:t xml:space="preserve">have more </w:t>
-      </w:r>
-      <w:proofErr w:type="gramStart"/>
-      <w:r>
-        <w:rPr>
-          <w:color w:val="000000"/>
-          <w:sz w:val="27"/>
-          <w:szCs w:val="27"/>
-        </w:rPr>
-        <w:t>cross site</w:t>
-      </w:r>
-      <w:proofErr w:type="gramEnd"/>
-      <w:r>
-        <w:rPr>
-          <w:color w:val="000000"/>
-          <w:sz w:val="27"/>
-          <w:szCs w:val="27"/>
-        </w:rPr>
-        <w:t xml:space="preserve"> scripting vulnerabilities that </w:t>
-      </w:r>
-      <w:proofErr w:type="spellStart"/>
-      <w:r>
-        <w:rPr>
-          <w:color w:val="000000"/>
-          <w:sz w:val="27"/>
-          <w:szCs w:val="27"/>
-        </w:rPr>
-        <w:t>FindBugs</w:t>
-      </w:r>
-      <w:proofErr w:type="spellEnd"/>
-      <w:r>
-        <w:rPr>
-          <w:color w:val="000000"/>
-          <w:sz w:val="27"/>
-          <w:szCs w:val="27"/>
-        </w:rPr>
-        <w:t xml:space="preserve"> doesn't report. If you are concerned about </w:t>
-      </w:r>
-      <w:proofErr w:type="gramStart"/>
-      <w:r>
-        <w:rPr>
-          <w:color w:val="000000"/>
-          <w:sz w:val="27"/>
-          <w:szCs w:val="27"/>
-        </w:rPr>
-        <w:t>cross site</w:t>
-      </w:r>
-      <w:proofErr w:type="gramEnd"/>
-      <w:r>
-        <w:rPr>
-          <w:color w:val="000000"/>
-          <w:sz w:val="27"/>
-          <w:szCs w:val="27"/>
-        </w:rPr>
-        <w:t xml:space="preserve"> scripting, you should seriously consider using a commercial static analysis or pen-testing tool.</w:t>
+        <w:t>have more cross site scripting vulnerabilities that FindBugs doesn't report. If you are concerned about cross site scripting, you should seriously consider using a commercial static analysis or pen-testing tool.</w:t>
       </w:r>
     </w:p>
     <w:p>
@@ -2005,55 +1417,31 @@
           <w:sz w:val="27"/>
           <w:szCs w:val="27"/>
         </w:rPr>
-        <w:t xml:space="preserve">DP: </w:t>
-      </w:r>
-      <w:proofErr w:type="spellStart"/>
-      <w:r>
-        <w:rPr>
-          <w:rFonts w:ascii="Times" w:eastAsia="Times New Roman" w:hAnsi="Times" w:cs="Times New Roman"/>
-          <w:b/>
-          <w:bCs/>
-          <w:color w:val="000000"/>
-          <w:sz w:val="27"/>
-          <w:szCs w:val="27"/>
-        </w:rPr>
-        <w:t>Classloaders</w:t>
-      </w:r>
-      <w:proofErr w:type="spellEnd"/>
-      <w:r>
-        <w:rPr>
-          <w:rFonts w:ascii="Times" w:eastAsia="Times New Roman" w:hAnsi="Times" w:cs="Times New Roman"/>
-          <w:b/>
-          <w:bCs/>
-          <w:color w:val="000000"/>
-          <w:sz w:val="27"/>
-          <w:szCs w:val="27"/>
-        </w:rPr>
-        <w:t xml:space="preserve"> should only be created inside </w:t>
-      </w:r>
-      <w:proofErr w:type="spellStart"/>
-      <w:r>
-        <w:rPr>
-          <w:rFonts w:ascii="Times" w:eastAsia="Times New Roman" w:hAnsi="Times" w:cs="Times New Roman"/>
-          <w:b/>
-          <w:bCs/>
-          <w:color w:val="000000"/>
-          <w:sz w:val="27"/>
-          <w:szCs w:val="27"/>
-        </w:rPr>
-        <w:t>doPrivileged</w:t>
-      </w:r>
-      <w:proofErr w:type="spellEnd"/>
-      <w:r>
-        <w:rPr>
-          <w:rFonts w:ascii="Times" w:eastAsia="Times New Roman" w:hAnsi="Times" w:cs="Times New Roman"/>
-          <w:b/>
-          <w:bCs/>
-          <w:color w:val="000000"/>
-          <w:sz w:val="27"/>
-          <w:szCs w:val="27"/>
-        </w:rPr>
-        <w:t xml:space="preserve"> block (DP_CREATE_CLASSLOADER_INSIDE_DO_PRIVILEGED)</w:t>
+        <w:t>DP: Classloaders should only be created inside doPrivileged block</w:t>
+      </w:r>
+      <w:r>
+        <w:rPr>
+          <w:rFonts w:ascii="Times" w:eastAsia="Times New Roman" w:hAnsi="Times" w:cs="Times New Roman"/>
+          <w:b/>
+          <w:bCs/>
+          <w:color w:val="000000"/>
+          <w:sz w:val="27"/>
+          <w:szCs w:val="27"/>
+        </w:rPr>
+        <w:t xml:space="preserve"> </w:t>
+      </w:r>
+      <w:bookmarkStart w:id="12" w:name="_GoBack"/>
+      <w:bookmarkEnd w:id="12"/>
+      <w:r>
+        <w:rPr>
+          <w:rFonts w:ascii="Times" w:eastAsia="Times New Roman" w:hAnsi="Times" w:cs="Times New Roman"/>
+          <w:b/>
+          <w:bCs/>
+          <w:color w:val="000000"/>
+          <w:sz w:val="27"/>
+          <w:szCs w:val="27"/>
+        </w:rPr>
+        <w:t>(DP_CREATE_CLASSLOADER_INSIDE_DO_PRIVILEGED)</w:t>
       </w:r>
       <w:bookmarkEnd w:id="0"/>
     </w:p>
@@ -2075,19 +1463,70 @@
           <w:sz w:val="27"/>
           <w:szCs w:val="27"/>
         </w:rPr>
-        <w:t xml:space="preserve">This code creates a </w:t>
-      </w:r>
-      <w:proofErr w:type="spellStart"/>
-      <w:r>
+        <w:t>This code creates a classloader, which needs permission if a security manage is installed. If this code might be invoked by code that does not have security permissions, then the classloader creation needs to occur inside a doPrivileged block.</w:t>
+      </w:r>
+    </w:p>
+    <w:p>
+      <w:pPr>
+        <w:shd w:val="clear" w:color="auto" w:fill="FFFFFF"/>
+        <w:spacing w:before="100" w:beforeAutospacing="1" w:after="100" w:afterAutospacing="1"/>
+        <w:outlineLvl w:val="2"/>
+        <w:rPr>
+          <w:rFonts w:ascii="Times" w:eastAsia="Times New Roman" w:hAnsi="Times" w:cs="Times New Roman"/>
+          <w:b/>
+          <w:bCs/>
+          <w:color w:val="000000"/>
+          <w:sz w:val="27"/>
+          <w:szCs w:val="27"/>
+        </w:rPr>
+      </w:pPr>
+      <w:bookmarkStart w:id="13" w:name="DP_DO_INSIDE_DO_PRIVILEGED"/>
+      <w:r>
+        <w:rPr>
+          <w:rFonts w:ascii="Times" w:eastAsia="Times New Roman" w:hAnsi="Times" w:cs="Times New Roman"/>
+          <w:b/>
+          <w:bCs/>
+          <w:color w:val="000000"/>
+          <w:sz w:val="27"/>
+          <w:szCs w:val="27"/>
+        </w:rPr>
+        <w:t xml:space="preserve">DP: Method invoked that should be only be invoked inside a </w:t>
+      </w:r>
+      <w:r>
+        <w:rPr>
+          <w:rFonts w:ascii="Times" w:eastAsia="Times New Roman" w:hAnsi="Times" w:cs="Times New Roman"/>
+          <w:b/>
+          <w:bCs/>
+          <w:color w:val="000000"/>
+          <w:sz w:val="27"/>
+          <w:szCs w:val="27"/>
+        </w:rPr>
+        <w:t>a</w:t>
+      </w:r>
+      <w:r>
+        <w:rPr>
+          <w:rFonts w:ascii="Times" w:eastAsia="Times New Roman" w:hAnsi="Times" w:cs="Times New Roman"/>
+          <w:b/>
+          <w:bCs/>
+          <w:color w:val="000000"/>
+          <w:sz w:val="27"/>
+          <w:szCs w:val="27"/>
+        </w:rPr>
+        <w:t>doPrivileged block (DP_DO_INSIDE_DO_PRIVILEGED)</w:t>
+      </w:r>
+      <w:bookmarkEnd w:id="13"/>
+    </w:p>
+    <w:p>
+      <w:pPr>
+        <w:shd w:val="clear" w:color="auto" w:fill="FFFFFF"/>
+        <w:spacing w:before="100" w:beforeAutospacing="1" w:after="100" w:afterAutospacing="1"/>
         <w:rPr>
           <w:rFonts w:ascii="Times" w:hAnsi="Times" w:cs="Times New Roman"/>
           <w:color w:val="000000"/>
           <w:sz w:val="27"/>
           <w:szCs w:val="27"/>
         </w:rPr>
-        <w:t>classloader</w:t>
-      </w:r>
-      <w:proofErr w:type="spellEnd"/>
+      </w:pPr>
       <w:r>
         <w:rPr>
           <w:rFonts w:ascii="Times" w:hAnsi="Times" w:cs="Times New Roman"/>
@@ -2095,19 +1534,48 @@
           <w:sz w:val="27"/>
           <w:szCs w:val="27"/>
         </w:rPr>
-        <w:t xml:space="preserve">, which needs permission if </w:t>
-      </w:r>
-      <w:proofErr w:type="gramStart"/>
-      <w:r>
+        <w:t>This code invokes a method that requires a security permission check. If this code will be granted security permissions, but might be invoked by code that does not have security permissions, then the invocation needs to occur inside a doPrivileged block.</w:t>
+      </w:r>
+    </w:p>
+    <w:p>
+      <w:pPr>
+        <w:shd w:val="clear" w:color="auto" w:fill="FFFFFF"/>
+        <w:spacing w:before="100" w:beforeAutospacing="1" w:after="100" w:afterAutospacing="1"/>
+        <w:outlineLvl w:val="2"/>
+        <w:rPr>
+          <w:rFonts w:ascii="Times" w:eastAsia="Times New Roman" w:hAnsi="Times" w:cs="Times New Roman"/>
+          <w:b/>
+          <w:bCs/>
+          <w:color w:val="000000"/>
+          <w:sz w:val="27"/>
+          <w:szCs w:val="27"/>
+        </w:rPr>
+      </w:pPr>
+      <w:bookmarkStart w:id="14" w:name="EI_EXPOSE_REP"/>
+      <w:r>
+        <w:rPr>
+          <w:rFonts w:ascii="Times" w:eastAsia="Times New Roman" w:hAnsi="Times" w:cs="Times New Roman"/>
+          <w:b/>
+          <w:bCs/>
+          <w:color w:val="000000"/>
+          <w:sz w:val="27"/>
+          <w:szCs w:val="27"/>
+        </w:rPr>
+        <w:t>EI: May expose internal representation by returning reference to mutable object (EI_EXPOSE_REP)</w:t>
+      </w:r>
+      <w:bookmarkEnd w:id="14"/>
+    </w:p>
+    <w:p>
+      <w:pPr>
+        <w:shd w:val="clear" w:color="auto" w:fill="FFFFFF"/>
+        <w:spacing w:before="100" w:beforeAutospacing="1" w:after="100" w:afterAutospacing="1"/>
         <w:rPr>
           <w:rFonts w:ascii="Times" w:hAnsi="Times" w:cs="Times New Roman"/>
           <w:color w:val="000000"/>
           <w:sz w:val="27"/>
           <w:szCs w:val="27"/>
         </w:rPr>
-        <w:t>a security manage</w:t>
-      </w:r>
-      <w:proofErr w:type="gramEnd"/>
+      </w:pPr>
       <w:r>
         <w:rPr>
           <w:rFonts w:ascii="Times" w:hAnsi="Times" w:cs="Times New Roman"/>
@@ -2115,19 +1583,48 @@
           <w:sz w:val="27"/>
           <w:szCs w:val="27"/>
         </w:rPr>
-        <w:t xml:space="preserve"> is installed. If this code might be invoked by code that does not have security permissions, then the </w:t>
-      </w:r>
-      <w:proofErr w:type="spellStart"/>
-      <w:r>
+        <w:t>Returning a reference to a mutable object value stored in one of the object's fields exposes the internal representation of the object.  If instances are accessed by untrusted code, and unchecked changes to the mutable object would compromise security or other important properties, you will need to do something different. Returning a new copy of the object is better approach in many situations.</w:t>
+      </w:r>
+    </w:p>
+    <w:p>
+      <w:pPr>
+        <w:shd w:val="clear" w:color="auto" w:fill="FFFFFF"/>
+        <w:spacing w:before="100" w:beforeAutospacing="1" w:after="100" w:afterAutospacing="1"/>
+        <w:outlineLvl w:val="2"/>
+        <w:rPr>
+          <w:rFonts w:ascii="Times" w:eastAsia="Times New Roman" w:hAnsi="Times" w:cs="Times New Roman"/>
+          <w:b/>
+          <w:bCs/>
+          <w:color w:val="000000"/>
+          <w:sz w:val="27"/>
+          <w:szCs w:val="27"/>
+        </w:rPr>
+      </w:pPr>
+      <w:bookmarkStart w:id="15" w:name="EI_EXPOSE_REP2"/>
+      <w:r>
+        <w:rPr>
+          <w:rFonts w:ascii="Times" w:eastAsia="Times New Roman" w:hAnsi="Times" w:cs="Times New Roman"/>
+          <w:b/>
+          <w:bCs/>
+          <w:color w:val="000000"/>
+          <w:sz w:val="27"/>
+          <w:szCs w:val="27"/>
+        </w:rPr>
+        <w:t>EI2: May expose internal representation by incorporating reference to mutable object (EI_EXPOSE_REP2)</w:t>
+      </w:r>
+      <w:bookmarkEnd w:id="15"/>
+    </w:p>
+    <w:p>
+      <w:pPr>
+        <w:shd w:val="clear" w:color="auto" w:fill="FFFFFF"/>
+        <w:spacing w:before="100" w:beforeAutospacing="1" w:after="100" w:afterAutospacing="1"/>
         <w:rPr>
           <w:rFonts w:ascii="Times" w:hAnsi="Times" w:cs="Times New Roman"/>
           <w:color w:val="000000"/>
           <w:sz w:val="27"/>
           <w:szCs w:val="27"/>
         </w:rPr>
-        <w:t>classloader</w:t>
-      </w:r>
-      <w:proofErr w:type="spellEnd"/>
+      </w:pPr>
       <w:r>
         <w:rPr>
           <w:rFonts w:ascii="Times" w:hAnsi="Times" w:cs="Times New Roman"/>
@@ -2135,19 +1632,48 @@
           <w:sz w:val="27"/>
           <w:szCs w:val="27"/>
         </w:rPr>
-        <w:t xml:space="preserve"> creation needs to occur inside a </w:t>
-      </w:r>
-      <w:proofErr w:type="spellStart"/>
-      <w:r>
+        <w:t>This code stores a reference to an externally mutable object into the internal representation of the object.  If instances are accessed by untrusted code, and unchecked changes to the mutable object would compromise security or other important properties, you will need to do something different. Storing a copy of the object is better approach in many situations.</w:t>
+      </w:r>
+    </w:p>
+    <w:p>
+      <w:pPr>
+        <w:shd w:val="clear" w:color="auto" w:fill="FFFFFF"/>
+        <w:spacing w:before="100" w:beforeAutospacing="1" w:after="100" w:afterAutospacing="1"/>
+        <w:outlineLvl w:val="2"/>
+        <w:rPr>
+          <w:rFonts w:ascii="Times" w:eastAsia="Times New Roman" w:hAnsi="Times" w:cs="Times New Roman"/>
+          <w:b/>
+          <w:bCs/>
+          <w:color w:val="000000"/>
+          <w:sz w:val="27"/>
+          <w:szCs w:val="27"/>
+        </w:rPr>
+      </w:pPr>
+      <w:bookmarkStart w:id="16" w:name="FI_PUBLIC_SHOULD_BE_PROTECTED"/>
+      <w:r>
+        <w:rPr>
+          <w:rFonts w:ascii="Times" w:eastAsia="Times New Roman" w:hAnsi="Times" w:cs="Times New Roman"/>
+          <w:b/>
+          <w:bCs/>
+          <w:color w:val="000000"/>
+          <w:sz w:val="27"/>
+          <w:szCs w:val="27"/>
+        </w:rPr>
+        <w:t>FI: Finalizer should be protected, not public (FI_PUBLIC_SHOULD_BE_PROTECTED)</w:t>
+      </w:r>
+      <w:bookmarkEnd w:id="16"/>
+    </w:p>
+    <w:p>
+      <w:pPr>
+        <w:shd w:val="clear" w:color="auto" w:fill="FFFFFF"/>
+        <w:spacing w:before="100" w:beforeAutospacing="1" w:after="100" w:afterAutospacing="1"/>
         <w:rPr>
           <w:rFonts w:ascii="Times" w:hAnsi="Times" w:cs="Times New Roman"/>
           <w:color w:val="000000"/>
           <w:sz w:val="27"/>
           <w:szCs w:val="27"/>
         </w:rPr>
-        <w:t>doPrivileged</w:t>
-      </w:r>
-      <w:proofErr w:type="spellEnd"/>
+      </w:pPr>
       <w:r>
         <w:rPr>
           <w:rFonts w:ascii="Times" w:hAnsi="Times" w:cs="Times New Roman"/>
@@ -2155,273 +1681,8 @@
           <w:sz w:val="27"/>
           <w:szCs w:val="27"/>
         </w:rPr>
-        <w:t xml:space="preserve"> block.</w:t>
-      </w:r>
-    </w:p>
-    <w:p>
-      <w:pPr>
-        <w:shd w:val="clear" w:color="auto" w:fill="FFFFFF"/>
-        <w:spacing w:before="100" w:beforeAutospacing="1" w:after="100" w:afterAutospacing="1"/>
-        <w:outlineLvl w:val="2"/>
-        <w:rPr>
-          <w:rFonts w:ascii="Times" w:eastAsia="Times New Roman" w:hAnsi="Times" w:cs="Times New Roman"/>
-          <w:b/>
-          <w:bCs/>
-          <w:color w:val="000000"/>
-          <w:sz w:val="27"/>
-          <w:szCs w:val="27"/>
-        </w:rPr>
-      </w:pPr>
-      <w:bookmarkStart w:id="12" w:name="DP_DO_INSIDE_DO_PRIVILEGED"/>
-      <w:r>
-        <w:rPr>
-          <w:rFonts w:ascii="Times" w:eastAsia="Times New Roman" w:hAnsi="Times" w:cs="Times New Roman"/>
-          <w:b/>
-          <w:bCs/>
-          <w:color w:val="000000"/>
-          <w:sz w:val="27"/>
-          <w:szCs w:val="27"/>
-        </w:rPr>
-        <w:t xml:space="preserve">DP: Method invoked that should be only be invoked inside a </w:t>
-      </w:r>
-      <w:proofErr w:type="spellStart"/>
-      <w:r>
-        <w:rPr>
-          <w:rFonts w:ascii="Times" w:eastAsia="Times New Roman" w:hAnsi="Times" w:cs="Times New Roman"/>
-          <w:b/>
-          <w:bCs/>
-          <w:color w:val="000000"/>
-          <w:sz w:val="27"/>
-          <w:szCs w:val="27"/>
-        </w:rPr>
-        <w:t>doPrivileged</w:t>
-      </w:r>
-      <w:proofErr w:type="spellEnd"/>
-      <w:r>
-        <w:rPr>
-          <w:rFonts w:ascii="Times" w:eastAsia="Times New Roman" w:hAnsi="Times" w:cs="Times New Roman"/>
-          <w:b/>
-          <w:bCs/>
-          <w:color w:val="000000"/>
-          <w:sz w:val="27"/>
-          <w:szCs w:val="27"/>
-        </w:rPr>
-        <w:t xml:space="preserve"> block (DP_DO_INSIDE_DO_PRIVILEGED)</w:t>
-      </w:r>
-      <w:bookmarkEnd w:id="12"/>
-    </w:p>
-    <w:p>
-      <w:pPr>
-        <w:shd w:val="clear" w:color="auto" w:fill="FFFFFF"/>
-        <w:spacing w:before="100" w:beforeAutospacing="1" w:after="100" w:afterAutospacing="1"/>
-        <w:rPr>
-          <w:rFonts w:ascii="Times" w:hAnsi="Times" w:cs="Times New Roman"/>
-          <w:color w:val="000000"/>
-          <w:sz w:val="27"/>
-          <w:szCs w:val="27"/>
-        </w:rPr>
-      </w:pPr>
-      <w:r>
-        <w:rPr>
-          <w:rFonts w:ascii="Times" w:hAnsi="Times" w:cs="Times New Roman"/>
-          <w:color w:val="000000"/>
-          <w:sz w:val="27"/>
-          <w:szCs w:val="27"/>
-        </w:rPr>
-        <w:t xml:space="preserve">This code invokes a method that requires a security permission check. If this code will be granted security permissions, but might be invoked by code that does not have security permissions, then the invocation needs to occur inside a </w:t>
-      </w:r>
-      <w:proofErr w:type="spellStart"/>
-      <w:r>
-        <w:rPr>
-          <w:rFonts w:ascii="Times" w:hAnsi="Times" w:cs="Times New Roman"/>
-          <w:color w:val="000000"/>
-          <w:sz w:val="27"/>
-          <w:szCs w:val="27"/>
-        </w:rPr>
-        <w:t>doPrivileged</w:t>
-      </w:r>
-      <w:proofErr w:type="spellEnd"/>
-      <w:r>
-        <w:rPr>
-          <w:rFonts w:ascii="Times" w:hAnsi="Times" w:cs="Times New Roman"/>
-          <w:color w:val="000000"/>
-          <w:sz w:val="27"/>
-          <w:szCs w:val="27"/>
-        </w:rPr>
-        <w:t xml:space="preserve"> block.</w:t>
-      </w:r>
-    </w:p>
-    <w:p>
-      <w:pPr>
-        <w:shd w:val="clear" w:color="auto" w:fill="FFFFFF"/>
-        <w:spacing w:before="100" w:beforeAutospacing="1" w:after="100" w:afterAutospacing="1"/>
-        <w:outlineLvl w:val="2"/>
-        <w:rPr>
-          <w:rFonts w:ascii="Times" w:eastAsia="Times New Roman" w:hAnsi="Times" w:cs="Times New Roman"/>
-          <w:b/>
-          <w:bCs/>
-          <w:color w:val="000000"/>
-          <w:sz w:val="27"/>
-          <w:szCs w:val="27"/>
-        </w:rPr>
-      </w:pPr>
-      <w:bookmarkStart w:id="13" w:name="EI_EXPOSE_REP"/>
-      <w:r>
-        <w:rPr>
-          <w:rFonts w:ascii="Times" w:eastAsia="Times New Roman" w:hAnsi="Times" w:cs="Times New Roman"/>
-          <w:b/>
-          <w:bCs/>
-          <w:color w:val="000000"/>
-          <w:sz w:val="27"/>
-          <w:szCs w:val="27"/>
-        </w:rPr>
-        <w:t>EI: May expose internal representation by returning reference to mutable object (EI_EXPOSE_REP)</w:t>
-      </w:r>
-      <w:bookmarkEnd w:id="13"/>
-    </w:p>
-    <w:p>
-      <w:pPr>
-        <w:shd w:val="clear" w:color="auto" w:fill="FFFFFF"/>
-        <w:spacing w:before="100" w:beforeAutospacing="1" w:after="100" w:afterAutospacing="1"/>
-        <w:rPr>
-          <w:rFonts w:ascii="Times" w:hAnsi="Times" w:cs="Times New Roman"/>
-          <w:color w:val="000000"/>
-          <w:sz w:val="27"/>
-          <w:szCs w:val="27"/>
-        </w:rPr>
-      </w:pPr>
-      <w:r>
-        <w:rPr>
-          <w:rFonts w:ascii="Times" w:hAnsi="Times" w:cs="Times New Roman"/>
-          <w:color w:val="000000"/>
-          <w:sz w:val="27"/>
-          <w:szCs w:val="27"/>
-        </w:rPr>
-        <w:t>Returning a reference to a mutable object value stored in one of the object's fields exposes the internal representation of the object.  If instances are accessed by untrusted code, and unchecked changes to the mutable object would compromise security or other important properties, you will need to do something different. Returning a new copy of the object is better approach in many situations.</w:t>
-      </w:r>
-    </w:p>
-    <w:p>
-      <w:pPr>
-        <w:shd w:val="clear" w:color="auto" w:fill="FFFFFF"/>
-        <w:spacing w:before="100" w:beforeAutospacing="1" w:after="100" w:afterAutospacing="1"/>
-        <w:outlineLvl w:val="2"/>
-        <w:rPr>
-          <w:rFonts w:ascii="Times" w:eastAsia="Times New Roman" w:hAnsi="Times" w:cs="Times New Roman"/>
-          <w:b/>
-          <w:bCs/>
-          <w:color w:val="000000"/>
-          <w:sz w:val="27"/>
-          <w:szCs w:val="27"/>
-        </w:rPr>
-      </w:pPr>
-      <w:bookmarkStart w:id="14" w:name="EI_EXPOSE_REP2"/>
-      <w:r>
-        <w:rPr>
-          <w:rFonts w:ascii="Times" w:eastAsia="Times New Roman" w:hAnsi="Times" w:cs="Times New Roman"/>
-          <w:b/>
-          <w:bCs/>
-          <w:color w:val="000000"/>
-          <w:sz w:val="27"/>
-          <w:szCs w:val="27"/>
-        </w:rPr>
-        <w:t>EI2: May expose internal representation by incorporating reference to mutable object (EI_EXPOSE_REP2)</w:t>
-      </w:r>
-      <w:bookmarkEnd w:id="14"/>
-    </w:p>
-    <w:p>
-      <w:pPr>
-        <w:shd w:val="clear" w:color="auto" w:fill="FFFFFF"/>
-        <w:spacing w:before="100" w:beforeAutospacing="1" w:after="100" w:afterAutospacing="1"/>
-        <w:rPr>
-          <w:rFonts w:ascii="Times" w:hAnsi="Times" w:cs="Times New Roman"/>
-          <w:color w:val="000000"/>
-          <w:sz w:val="27"/>
-          <w:szCs w:val="27"/>
-        </w:rPr>
-      </w:pPr>
-      <w:r>
-        <w:rPr>
-          <w:rFonts w:ascii="Times" w:hAnsi="Times" w:cs="Times New Roman"/>
-          <w:color w:val="000000"/>
-          <w:sz w:val="27"/>
-          <w:szCs w:val="27"/>
-        </w:rPr>
-        <w:t>This code stores a reference to an externally mutable object into the internal representation of the object.  If instances are accessed by untrusted code, and unchecked changes to the mutable object would compromise security or other important properties, you will need to do something different. Storing a copy of the object is better approach in many situations.</w:t>
-      </w:r>
-    </w:p>
-    <w:p>
-      <w:pPr>
-        <w:shd w:val="clear" w:color="auto" w:fill="FFFFFF"/>
-        <w:spacing w:before="100" w:beforeAutospacing="1" w:after="100" w:afterAutospacing="1"/>
-        <w:outlineLvl w:val="2"/>
-        <w:rPr>
-          <w:rFonts w:ascii="Times" w:eastAsia="Times New Roman" w:hAnsi="Times" w:cs="Times New Roman"/>
-          <w:b/>
-          <w:bCs/>
-          <w:color w:val="000000"/>
-          <w:sz w:val="27"/>
-          <w:szCs w:val="27"/>
-        </w:rPr>
-      </w:pPr>
-      <w:bookmarkStart w:id="15" w:name="FI_PUBLIC_SHOULD_BE_PROTECTED"/>
-      <w:r>
-        <w:rPr>
-          <w:rFonts w:ascii="Times" w:eastAsia="Times New Roman" w:hAnsi="Times" w:cs="Times New Roman"/>
-          <w:b/>
-          <w:bCs/>
-          <w:color w:val="000000"/>
-          <w:sz w:val="27"/>
-          <w:szCs w:val="27"/>
-        </w:rPr>
-        <w:t xml:space="preserve">FI: </w:t>
-      </w:r>
-      <w:proofErr w:type="spellStart"/>
-      <w:r>
-        <w:rPr>
-          <w:rFonts w:ascii="Times" w:eastAsia="Times New Roman" w:hAnsi="Times" w:cs="Times New Roman"/>
-          <w:b/>
-          <w:bCs/>
-          <w:color w:val="000000"/>
-          <w:sz w:val="27"/>
-          <w:szCs w:val="27"/>
-        </w:rPr>
-        <w:t>Finalizer</w:t>
-      </w:r>
-      <w:proofErr w:type="spellEnd"/>
-      <w:r>
-        <w:rPr>
-          <w:rFonts w:ascii="Times" w:eastAsia="Times New Roman" w:hAnsi="Times" w:cs="Times New Roman"/>
-          <w:b/>
-          <w:bCs/>
-          <w:color w:val="000000"/>
-          <w:sz w:val="27"/>
-          <w:szCs w:val="27"/>
-        </w:rPr>
-        <w:t xml:space="preserve"> should be protected, not public (FI_PUBLIC_SHOULD_BE_PROTECTED)</w:t>
-      </w:r>
-      <w:bookmarkEnd w:id="15"/>
-    </w:p>
-    <w:p>
-      <w:pPr>
-        <w:shd w:val="clear" w:color="auto" w:fill="FFFFFF"/>
-        <w:spacing w:before="100" w:beforeAutospacing="1" w:after="100" w:afterAutospacing="1"/>
-        <w:rPr>
-          <w:rFonts w:ascii="Times" w:hAnsi="Times" w:cs="Times New Roman"/>
-          <w:color w:val="000000"/>
-          <w:sz w:val="27"/>
-          <w:szCs w:val="27"/>
-        </w:rPr>
-      </w:pPr>
-      <w:r>
-        <w:rPr>
-          <w:rFonts w:ascii="Times" w:hAnsi="Times" w:cs="Times New Roman"/>
-          <w:color w:val="000000"/>
-          <w:sz w:val="27"/>
-          <w:szCs w:val="27"/>
-        </w:rPr>
         <w:t>A class's </w:t>
       </w:r>
-      <w:proofErr w:type="gramStart"/>
       <w:r>
         <w:rPr>
           <w:rFonts w:ascii="Courier" w:hAnsi="Courier" w:cs="Courier"/>
@@ -2429,17 +1690,7 @@
           <w:sz w:val="20"/>
           <w:szCs w:val="20"/>
         </w:rPr>
-        <w:t>finalize(</w:t>
-      </w:r>
-      <w:proofErr w:type="gramEnd"/>
-      <w:r>
-        <w:rPr>
-          <w:rFonts w:ascii="Courier" w:hAnsi="Courier" w:cs="Courier"/>
-          <w:color w:val="000000"/>
-          <w:sz w:val="20"/>
-          <w:szCs w:val="20"/>
-        </w:rPr>
-        <w:t>)</w:t>
+        <w:t>finalize()</w:t>
       </w:r>
       <w:r>
         <w:rPr>
@@ -2465,7 +1716,7 @@
           <w:szCs w:val="27"/>
         </w:rPr>
       </w:pPr>
-      <w:bookmarkStart w:id="16" w:name="EI_EXPOSE_STATIC_REP2"/>
+      <w:bookmarkStart w:id="17" w:name="EI_EXPOSE_STATIC_REP2"/>
       <w:r>
         <w:rPr>
           <w:rFonts w:ascii="Times" w:eastAsia="Times New Roman" w:hAnsi="Times" w:cs="Times New Roman"/>
@@ -2477,7 +1728,7 @@
         </w:rPr>
         <w:t>MS: May expose internal static state by storing a mutable object into a static field (EI_EXPOSE_STATIC_REP2)</w:t>
       </w:r>
-      <w:bookmarkEnd w:id="16"/>
+      <w:bookmarkEnd w:id="17"/>
     </w:p>
     <w:p>
       <w:pPr>
@@ -2514,7 +1765,7 @@
           <w:szCs w:val="27"/>
         </w:rPr>
       </w:pPr>
-      <w:bookmarkStart w:id="17" w:name="MS_CANNOT_BE_FINAL"/>
+      <w:bookmarkStart w:id="18" w:name="MS_CANNOT_BE_FINAL"/>
       <w:r>
         <w:rPr>
           <w:rFonts w:ascii="Times" w:eastAsia="Times New Roman" w:hAnsi="Times" w:cs="Times New Roman"/>
@@ -2526,7 +1777,7 @@
         </w:rPr>
         <w:t>MS: Field isn't final and can't be protected from malicious code (MS_CANNOT_BE_FINAL)</w:t>
       </w:r>
-      <w:bookmarkEnd w:id="17"/>
+      <w:bookmarkEnd w:id="18"/>
     </w:p>
     <w:p>
       <w:pPr>
@@ -2563,7 +1814,7 @@
           <w:szCs w:val="27"/>
         </w:rPr>
       </w:pPr>
-      <w:bookmarkStart w:id="18" w:name="MS_EXPOSE_REP"/>
+      <w:bookmarkStart w:id="19" w:name="MS_EXPOSE_REP"/>
       <w:r>
         <w:rPr>
           <w:rFonts w:ascii="Times" w:eastAsia="Times New Roman" w:hAnsi="Times" w:cs="Times New Roman"/>
@@ -2575,7 +1826,7 @@
         </w:rPr>
         <w:t>MS: Public static method may expose internal representation by returning array (MS_EXPOSE_REP)</w:t>
       </w:r>
-      <w:bookmarkEnd w:id="18"/>
+      <w:bookmarkEnd w:id="19"/>
     </w:p>
     <w:p>
       <w:pPr>
@@ -2612,7 +1863,7 @@
           <w:szCs w:val="27"/>
         </w:rPr>
       </w:pPr>
-      <w:bookmarkStart w:id="19" w:name="MS_FINAL_PKGPROTECT"/>
+      <w:bookmarkStart w:id="20" w:name="MS_FINAL_PKGPROTECT"/>
       <w:r>
         <w:rPr>
           <w:rFonts w:ascii="Times" w:eastAsia="Times New Roman" w:hAnsi="Times" w:cs="Times New Roman"/>
@@ -2624,7 +1875,7 @@
         </w:rPr>
         <w:t>MS: Field should be both final and package protected (MS_FINAL_PKGPROTECT)</w:t>
       </w:r>
-      <w:bookmarkEnd w:id="19"/>
+      <w:bookmarkEnd w:id="20"/>
     </w:p>
     <w:p>
       <w:pPr>
@@ -2661,7 +1912,7 @@
           <w:szCs w:val="27"/>
         </w:rPr>
       </w:pPr>
-      <w:bookmarkStart w:id="20" w:name="MS_MUTABLE_ARRAY"/>
+      <w:bookmarkStart w:id="21" w:name="MS_MUTABLE_ARRAY"/>
       <w:r>
         <w:rPr>
           <w:rFonts w:ascii="Times" w:eastAsia="Times New Roman" w:hAnsi="Times" w:cs="Times New Roman"/>
@@ -2673,7 +1924,7 @@
         </w:rPr>
         <w:t>MS: Field is a mutable array (MS_MUTABLE_ARRAY)</w:t>
       </w:r>
-      <w:bookmarkEnd w:id="20"/>
+      <w:bookmarkEnd w:id="21"/>
     </w:p>
     <w:p>
       <w:pPr>
@@ -2710,43 +1961,19 @@
           <w:szCs w:val="27"/>
         </w:rPr>
       </w:pPr>
-      <w:bookmarkStart w:id="21" w:name="MS_MUTABLE_HASHTABLE"/>
-      <w:r>
-        <w:rPr>
-          <w:rFonts w:ascii="Times" w:eastAsia="Times New Roman" w:hAnsi="Times" w:cs="Times New Roman"/>
-          <w:b/>
-          <w:bCs/>
-          <w:color w:val="000000"/>
-          <w:sz w:val="27"/>
-          <w:szCs w:val="27"/>
-        </w:rPr>
-        <w:t xml:space="preserve">MS: Field is a mutable </w:t>
-      </w:r>
-      <w:proofErr w:type="spellStart"/>
-      <w:r>
-        <w:rPr>
-          <w:rFonts w:ascii="Times" w:eastAsia="Times New Roman" w:hAnsi="Times" w:cs="Times New Roman"/>
-          <w:b/>
-          <w:bCs/>
-          <w:color w:val="000000"/>
-          <w:sz w:val="27"/>
-          <w:szCs w:val="27"/>
-        </w:rPr>
-        <w:t>Hashtable</w:t>
-      </w:r>
-      <w:proofErr w:type="spellEnd"/>
-      <w:r>
-        <w:rPr>
-          <w:rFonts w:ascii="Times" w:eastAsia="Times New Roman" w:hAnsi="Times" w:cs="Times New Roman"/>
-          <w:b/>
-          <w:bCs/>
-          <w:color w:val="000000"/>
-          <w:sz w:val="27"/>
-          <w:szCs w:val="27"/>
-        </w:rPr>
-        <w:t xml:space="preserve"> (MS_MUTABLE_HASHTABLE)</w:t>
-      </w:r>
-      <w:bookmarkEnd w:id="21"/>
+      <w:bookmarkStart w:id="22" w:name="MS_MUTABLE_HASHTABLE"/>
+      <w:r>
+        <w:rPr>
+          <w:rFonts w:ascii="Times" w:eastAsia="Times New Roman" w:hAnsi="Times" w:cs="Times New Roman"/>
+          <w:b/>
+          <w:bCs/>
+          <w:color w:val="000000"/>
+          <w:sz w:val="27"/>
+          <w:szCs w:val="27"/>
+        </w:rPr>
+        <w:t>MS: Field is a mutable Hashtable (MS_MUTABLE_HASHTABLE)</w:t>
+      </w:r>
+      <w:bookmarkEnd w:id="22"/>
     </w:p>
     <w:p>
       <w:pPr>
@@ -2766,19 +1993,48 @@
           <w:sz w:val="27"/>
           <w:szCs w:val="27"/>
         </w:rPr>
-        <w:t xml:space="preserve">A final static field references a </w:t>
-      </w:r>
-      <w:proofErr w:type="spellStart"/>
-      <w:r>
+        <w:t>A final static field references a Hashtable and can be accessed by malicious code or by accident from another package. This code can freely modify the contents of the Hashtable.</w:t>
+      </w:r>
+    </w:p>
+    <w:p>
+      <w:pPr>
+        <w:shd w:val="clear" w:color="auto" w:fill="FFFFFF"/>
+        <w:spacing w:before="100" w:beforeAutospacing="1" w:after="100" w:afterAutospacing="1"/>
+        <w:outlineLvl w:val="2"/>
+        <w:rPr>
+          <w:rFonts w:ascii="Times" w:eastAsia="Times New Roman" w:hAnsi="Times" w:cs="Times New Roman"/>
+          <w:b/>
+          <w:bCs/>
+          <w:color w:val="000000"/>
+          <w:sz w:val="27"/>
+          <w:szCs w:val="27"/>
+        </w:rPr>
+      </w:pPr>
+      <w:bookmarkStart w:id="23" w:name="MS_OOI_PKGPROTECT"/>
+      <w:r>
+        <w:rPr>
+          <w:rFonts w:ascii="Times" w:eastAsia="Times New Roman" w:hAnsi="Times" w:cs="Times New Roman"/>
+          <w:b/>
+          <w:bCs/>
+          <w:color w:val="000000"/>
+          <w:sz w:val="27"/>
+          <w:szCs w:val="27"/>
+        </w:rPr>
+        <w:t>MS: Field should be moved out of an interface and made package protected (MS_OOI_PKGPROTECT)</w:t>
+      </w:r>
+      <w:bookmarkEnd w:id="23"/>
+    </w:p>
+    <w:p>
+      <w:pPr>
+        <w:shd w:val="clear" w:color="auto" w:fill="FFFFFF"/>
+        <w:spacing w:before="100" w:beforeAutospacing="1" w:after="100" w:afterAutospacing="1"/>
         <w:rPr>
           <w:rFonts w:ascii="Times" w:hAnsi="Times" w:cs="Times New Roman"/>
           <w:color w:val="000000"/>
           <w:sz w:val="27"/>
           <w:szCs w:val="27"/>
         </w:rPr>
-        <w:t>Hashtable</w:t>
-      </w:r>
-      <w:proofErr w:type="spellEnd"/>
+      </w:pPr>
       <w:r>
         <w:rPr>
           <w:rFonts w:ascii="Times" w:hAnsi="Times" w:cs="Times New Roman"/>
@@ -2786,19 +2042,48 @@
           <w:sz w:val="27"/>
           <w:szCs w:val="27"/>
         </w:rPr>
-        <w:t xml:space="preserve"> and can be accessed by malicious code or by accident from another package. This code can freely modify the contents of the </w:t>
-      </w:r>
-      <w:proofErr w:type="spellStart"/>
-      <w:r>
+        <w:t>A final static field that is defined in an interface references a mutable object such as an array or hashtable. This mutable object could be changed by malicious code or by accident from another package. To solve this, the field needs to be moved to a class and made package protected to avoid this vulnerability.</w:t>
+      </w:r>
+    </w:p>
+    <w:p>
+      <w:pPr>
+        <w:shd w:val="clear" w:color="auto" w:fill="FFFFFF"/>
+        <w:spacing w:before="100" w:beforeAutospacing="1" w:after="100" w:afterAutospacing="1"/>
+        <w:outlineLvl w:val="2"/>
+        <w:rPr>
+          <w:rFonts w:ascii="Times" w:eastAsia="Times New Roman" w:hAnsi="Times" w:cs="Times New Roman"/>
+          <w:b/>
+          <w:bCs/>
+          <w:color w:val="000000"/>
+          <w:sz w:val="27"/>
+          <w:szCs w:val="27"/>
+        </w:rPr>
+      </w:pPr>
+      <w:bookmarkStart w:id="24" w:name="MS_PKGPROTECT"/>
+      <w:r>
+        <w:rPr>
+          <w:rFonts w:ascii="Times" w:eastAsia="Times New Roman" w:hAnsi="Times" w:cs="Times New Roman"/>
+          <w:b/>
+          <w:bCs/>
+          <w:color w:val="000000"/>
+          <w:sz w:val="27"/>
+          <w:szCs w:val="27"/>
+        </w:rPr>
+        <w:t>MS: Field should be package protected (MS_PKGPROTECT)</w:t>
+      </w:r>
+      <w:bookmarkEnd w:id="24"/>
+    </w:p>
+    <w:p>
+      <w:pPr>
+        <w:shd w:val="clear" w:color="auto" w:fill="FFFFFF"/>
+        <w:spacing w:before="100" w:beforeAutospacing="1" w:after="100" w:afterAutospacing="1"/>
         <w:rPr>
           <w:rFonts w:ascii="Times" w:hAnsi="Times" w:cs="Times New Roman"/>
           <w:color w:val="000000"/>
           <w:sz w:val="27"/>
           <w:szCs w:val="27"/>
         </w:rPr>
-        <w:t>Hashtable</w:t>
-      </w:r>
-      <w:proofErr w:type="spellEnd"/>
+      </w:pPr>
       <w:r>
         <w:rPr>
           <w:rFonts w:ascii="Times" w:hAnsi="Times" w:cs="Times New Roman"/>
@@ -2806,7 +2091,7 @@
           <w:sz w:val="27"/>
           <w:szCs w:val="27"/>
         </w:rPr>
-        <w:t>.</w:t>
+        <w:t>A mutable static field could be changed by malicious code or by accident. The field could be made package protected to avoid this vulnerability.</w:t>
       </w:r>
     </w:p>
     <w:p>
@@ -2823,19 +2108,19 @@
           <w:szCs w:val="27"/>
         </w:rPr>
       </w:pPr>
-      <w:bookmarkStart w:id="22" w:name="MS_OOI_PKGPROTECT"/>
-      <w:r>
-        <w:rPr>
-          <w:rFonts w:ascii="Times" w:eastAsia="Times New Roman" w:hAnsi="Times" w:cs="Times New Roman"/>
-          <w:b/>
-          <w:bCs/>
-          <w:color w:val="000000"/>
-          <w:sz w:val="27"/>
-          <w:szCs w:val="27"/>
-        </w:rPr>
-        <w:t>MS: Field should be moved out of an interface and made package protected (MS_OOI_PKGPROTECT)</w:t>
-      </w:r>
-      <w:bookmarkEnd w:id="22"/>
+      <w:bookmarkStart w:id="25" w:name="MS_SHOULD_BE_FINAL"/>
+      <w:r>
+        <w:rPr>
+          <w:rFonts w:ascii="Times" w:eastAsia="Times New Roman" w:hAnsi="Times" w:cs="Times New Roman"/>
+          <w:b/>
+          <w:bCs/>
+          <w:color w:val="000000"/>
+          <w:sz w:val="27"/>
+          <w:szCs w:val="27"/>
+        </w:rPr>
+        <w:t>MS: Field isn't final but should be (MS_SHOULD_BE_FINAL)</w:t>
+      </w:r>
+      <w:bookmarkEnd w:id="25"/>
     </w:p>
     <w:p>
       <w:pPr>
@@ -2855,19 +2140,48 @@
           <w:sz w:val="27"/>
           <w:szCs w:val="27"/>
         </w:rPr>
-        <w:t xml:space="preserve">A final static field that is defined in an interface references a mutable object such as an array or </w:t>
-      </w:r>
-      <w:proofErr w:type="spellStart"/>
-      <w:r>
+        <w:t>This static field public but not final, and could be changed by malicious code or by accident from another package. The field could be made final to avoid this vulnerability.</w:t>
+      </w:r>
+    </w:p>
+    <w:p>
+      <w:pPr>
+        <w:shd w:val="clear" w:color="auto" w:fill="FFFFFF"/>
+        <w:spacing w:before="100" w:beforeAutospacing="1" w:after="100" w:afterAutospacing="1"/>
+        <w:outlineLvl w:val="2"/>
+        <w:rPr>
+          <w:rFonts w:ascii="Times" w:eastAsia="Times New Roman" w:hAnsi="Times" w:cs="Times New Roman"/>
+          <w:b/>
+          <w:bCs/>
+          <w:color w:val="000000"/>
+          <w:sz w:val="27"/>
+          <w:szCs w:val="27"/>
+        </w:rPr>
+      </w:pPr>
+      <w:bookmarkStart w:id="26" w:name="MS_SHOULD_BE_REFACTORED_TO_BE_FINAL"/>
+      <w:r>
+        <w:rPr>
+          <w:rFonts w:ascii="Times" w:eastAsia="Times New Roman" w:hAnsi="Times" w:cs="Times New Roman"/>
+          <w:b/>
+          <w:bCs/>
+          <w:color w:val="000000"/>
+          <w:sz w:val="27"/>
+          <w:szCs w:val="27"/>
+        </w:rPr>
+        <w:t>MS: Field isn't final but should be refactored to be so (MS_SHOULD_BE_REFACTORED_TO_BE_FINAL)</w:t>
+      </w:r>
+      <w:bookmarkEnd w:id="26"/>
+    </w:p>
+    <w:p>
+      <w:pPr>
+        <w:shd w:val="clear" w:color="auto" w:fill="FFFFFF"/>
+        <w:spacing w:before="100" w:beforeAutospacing="1" w:after="100" w:afterAutospacing="1"/>
         <w:rPr>
           <w:rFonts w:ascii="Times" w:hAnsi="Times" w:cs="Times New Roman"/>
           <w:color w:val="000000"/>
           <w:sz w:val="27"/>
           <w:szCs w:val="27"/>
         </w:rPr>
-        <w:t>hashtable</w:t>
-      </w:r>
-      <w:proofErr w:type="spellEnd"/>
+      </w:pPr>
       <w:r>
         <w:rPr>
           <w:rFonts w:ascii="Times" w:hAnsi="Times" w:cs="Times New Roman"/>
@@ -2875,167 +2189,9 @@
           <w:sz w:val="27"/>
           <w:szCs w:val="27"/>
         </w:rPr>
-        <w:t>. This mutable object could be changed by malicious code or by accident from another package. To solve this, the field needs to be moved to a class and made package protected to avoid this vulnerability.</w:t>
-      </w:r>
-    </w:p>
-    <w:p>
-      <w:pPr>
-        <w:shd w:val="clear" w:color="auto" w:fill="FFFFFF"/>
-        <w:spacing w:before="100" w:beforeAutospacing="1" w:after="100" w:afterAutospacing="1"/>
-        <w:outlineLvl w:val="2"/>
-        <w:rPr>
-          <w:rFonts w:ascii="Times" w:eastAsia="Times New Roman" w:hAnsi="Times" w:cs="Times New Roman"/>
-          <w:b/>
-          <w:bCs/>
-          <w:color w:val="000000"/>
-          <w:sz w:val="27"/>
-          <w:szCs w:val="27"/>
-        </w:rPr>
-      </w:pPr>
-      <w:bookmarkStart w:id="23" w:name="MS_PKGPROTECT"/>
-      <w:r>
-        <w:rPr>
-          <w:rFonts w:ascii="Times" w:eastAsia="Times New Roman" w:hAnsi="Times" w:cs="Times New Roman"/>
-          <w:b/>
-          <w:bCs/>
-          <w:color w:val="000000"/>
-          <w:sz w:val="27"/>
-          <w:szCs w:val="27"/>
-        </w:rPr>
-        <w:t>MS: Field should be package protected (MS_PKGPROTECT)</w:t>
-      </w:r>
-      <w:bookmarkEnd w:id="23"/>
-    </w:p>
-    <w:p>
-      <w:pPr>
-        <w:shd w:val="clear" w:color="auto" w:fill="FFFFFF"/>
-        <w:spacing w:before="100" w:beforeAutospacing="1" w:after="100" w:afterAutospacing="1"/>
-        <w:rPr>
-          <w:rFonts w:ascii="Times" w:hAnsi="Times" w:cs="Times New Roman"/>
-          <w:color w:val="000000"/>
-          <w:sz w:val="27"/>
-          <w:szCs w:val="27"/>
-        </w:rPr>
-      </w:pPr>
-      <w:r>
-        <w:rPr>
-          <w:rFonts w:ascii="Times" w:hAnsi="Times" w:cs="Times New Roman"/>
-          <w:color w:val="000000"/>
-          <w:sz w:val="27"/>
-          <w:szCs w:val="27"/>
-        </w:rPr>
-        <w:t>A mutable static field could be changed by malicious code or by accident. The field could be made package protected to avoid this vulnerability.</w:t>
-      </w:r>
-    </w:p>
-    <w:p>
-      <w:pPr>
-        <w:shd w:val="clear" w:color="auto" w:fill="FFFFFF"/>
-        <w:spacing w:before="100" w:beforeAutospacing="1" w:after="100" w:afterAutospacing="1"/>
-        <w:outlineLvl w:val="2"/>
-        <w:rPr>
-          <w:rFonts w:ascii="Times" w:eastAsia="Times New Roman" w:hAnsi="Times" w:cs="Times New Roman"/>
-          <w:b/>
-          <w:bCs/>
-          <w:color w:val="000000"/>
-          <w:sz w:val="27"/>
-          <w:szCs w:val="27"/>
-        </w:rPr>
-      </w:pPr>
-      <w:bookmarkStart w:id="24" w:name="MS_SHOULD_BE_FINAL"/>
-      <w:r>
-        <w:rPr>
-          <w:rFonts w:ascii="Times" w:eastAsia="Times New Roman" w:hAnsi="Times" w:cs="Times New Roman"/>
-          <w:b/>
-          <w:bCs/>
-          <w:color w:val="000000"/>
-          <w:sz w:val="27"/>
-          <w:szCs w:val="27"/>
-        </w:rPr>
-        <w:t>MS: Field isn't final but should be (MS_SHOULD_BE_FINAL)</w:t>
-      </w:r>
-      <w:bookmarkEnd w:id="24"/>
-    </w:p>
-    <w:p>
-      <w:pPr>
-        <w:shd w:val="clear" w:color="auto" w:fill="FFFFFF"/>
-        <w:spacing w:before="100" w:beforeAutospacing="1" w:after="100" w:afterAutospacing="1"/>
-        <w:rPr>
-          <w:rFonts w:ascii="Times" w:hAnsi="Times" w:cs="Times New Roman"/>
-          <w:color w:val="000000"/>
-          <w:sz w:val="27"/>
-          <w:szCs w:val="27"/>
-        </w:rPr>
-      </w:pPr>
-      <w:r>
-        <w:rPr>
-          <w:rFonts w:ascii="Times" w:hAnsi="Times" w:cs="Times New Roman"/>
-          <w:color w:val="000000"/>
-          <w:sz w:val="27"/>
-          <w:szCs w:val="27"/>
-        </w:rPr>
-        <w:t>This static field public but not final, and could be changed by malicious code or by accident from another package. The field could be made final to avoid this vulnerability.</w:t>
-      </w:r>
-    </w:p>
-    <w:p>
-      <w:pPr>
-        <w:shd w:val="clear" w:color="auto" w:fill="FFFFFF"/>
-        <w:spacing w:before="100" w:beforeAutospacing="1" w:after="100" w:afterAutospacing="1"/>
-        <w:outlineLvl w:val="2"/>
-        <w:rPr>
-          <w:rFonts w:ascii="Times" w:eastAsia="Times New Roman" w:hAnsi="Times" w:cs="Times New Roman"/>
-          <w:b/>
-          <w:bCs/>
-          <w:color w:val="000000"/>
-          <w:sz w:val="27"/>
-          <w:szCs w:val="27"/>
-        </w:rPr>
-      </w:pPr>
-      <w:bookmarkStart w:id="25" w:name="MS_SHOULD_BE_REFACTORED_TO_BE_FINAL"/>
-      <w:r>
-        <w:rPr>
-          <w:rFonts w:ascii="Times" w:eastAsia="Times New Roman" w:hAnsi="Times" w:cs="Times New Roman"/>
-          <w:b/>
-          <w:bCs/>
-          <w:color w:val="000000"/>
-          <w:sz w:val="27"/>
-          <w:szCs w:val="27"/>
-        </w:rPr>
-        <w:t>MS: Field isn't final but should be refactored to be so (MS_SHOULD_BE_REFACTORED_TO_BE_FINAL)</w:t>
-      </w:r>
-      <w:bookmarkEnd w:id="25"/>
-    </w:p>
-    <w:p>
-      <w:pPr>
-        <w:shd w:val="clear" w:color="auto" w:fill="FFFFFF"/>
-        <w:spacing w:before="100" w:beforeAutospacing="1" w:after="100" w:afterAutospacing="1"/>
-        <w:rPr>
-          <w:rFonts w:ascii="Times" w:hAnsi="Times" w:cs="Times New Roman"/>
-          <w:color w:val="000000"/>
-          <w:sz w:val="27"/>
-          <w:szCs w:val="27"/>
-        </w:rPr>
-      </w:pPr>
-      <w:r>
-        <w:rPr>
-          <w:rFonts w:ascii="Times" w:hAnsi="Times" w:cs="Times New Roman"/>
-          <w:color w:val="000000"/>
-          <w:sz w:val="27"/>
-          <w:szCs w:val="27"/>
-        </w:rPr>
-        <w:t xml:space="preserve">This static field public but not final, and could be changed by malicious code or by accident from another package. The field could be made final to avoid this vulnerability. However, the static initializer contains more than </w:t>
-      </w:r>
-      <w:bookmarkStart w:id="26" w:name="_GoBack"/>
-      <w:r>
-        <w:rPr>
-          <w:rFonts w:ascii="Times" w:hAnsi="Times" w:cs="Times New Roman"/>
-          <w:color w:val="000000"/>
-          <w:sz w:val="27"/>
-          <w:szCs w:val="27"/>
-        </w:rPr>
-        <w:t>one write to the field, so doing so will require some refactoring.</w:t>
-      </w:r>
-    </w:p>
-    <w:bookmarkEnd w:id="26"/>
+        <w:t>This static field public but not final, and could be changed by malicious code or by accident from another package. The field could be made final to avoid this vulnerability. However, the static initializer contains more than one write to the field, so doing so will require some refactoring.</w:t>
+      </w:r>
+    </w:p>
     <w:sectPr>
       <w:pgSz w:w="11900" w:h="16840"/>
       <w:pgMar w:top="1440" w:right="1800" w:bottom="1440" w:left="1800" w:header="708" w:footer="708" w:gutter="0"/>

</xml_diff>